<commit_message>
Now SVG works !
</commit_message>
<xml_diff>
--- a/GestionDeTaches.docx
+++ b/GestionDeTaches.docx
@@ -10,7 +10,6 @@
           <w:docPartUnique/>
         </w:docPartObj>
       </w:sdtPr>
-      <w:sdtEndPr/>
       <w:sdtContent>
         <w:p>
           <w:pPr>
@@ -23,7 +22,6 @@
               <w:id w:val="-2090688503"/>
               <w:picture/>
             </w:sdtPr>
-            <w:sdtEndPr/>
             <w:sdtContent>
               <w:r>
                 <w:rPr>
@@ -196,7 +194,6 @@
                                         <w:dataBinding w:prefixMappings="xmlns:ns0='http://schemas.microsoft.com/office/2006/coverPageProps' " w:xpath="/ns0:CoverPageProperties[1]/ns0:CompanyEmail[1]" w:storeItemID="{55AF091B-3C7A-41E3-B477-F2FDAA23CFDA}"/>
                                         <w:text/>
                                       </w:sdtPr>
-                                      <w:sdtEndPr/>
                                       <w:sdtContent>
                                         <w:p>
                                           <w:pPr>
@@ -222,7 +219,6 @@
                                           <w:dataBinding w:prefixMappings="xmlns:ns0='http://purl.org/dc/elements/1.1/' xmlns:ns1='http://schemas.openxmlformats.org/package/2006/metadata/core-properties' " w:xpath="/ns1:coreProperties[1]/ns1:contentStatus[1]" w:storeItemID="{6C3C8BC8-F283-45AE-878A-BAB7291924A1}"/>
                                           <w:text/>
                                         </w:sdtPr>
-                                        <w:sdtEndPr/>
                                         <w:sdtContent>
                                           <w:r>
                                             <w:t>Leeroy Brun</w:t>
@@ -338,7 +334,6 @@
                                   <w:dataBinding w:prefixMappings="xmlns:ns0='http://schemas.microsoft.com/office/2006/coverPageProps' " w:xpath="/ns0:CoverPageProperties[1]/ns0:CompanyEmail[1]" w:storeItemID="{55AF091B-3C7A-41E3-B477-F2FDAA23CFDA}"/>
                                   <w:text/>
                                 </w:sdtPr>
-                                <w:sdtEndPr/>
                                 <w:sdtContent>
                                   <w:p>
                                     <w:pPr>
@@ -364,7 +359,6 @@
                                     <w:dataBinding w:prefixMappings="xmlns:ns0='http://purl.org/dc/elements/1.1/' xmlns:ns1='http://schemas.openxmlformats.org/package/2006/metadata/core-properties' " w:xpath="/ns1:coreProperties[1]/ns1:contentStatus[1]" w:storeItemID="{6C3C8BC8-F283-45AE-878A-BAB7291924A1}"/>
                                     <w:text/>
                                   </w:sdtPr>
-                                  <w:sdtEndPr/>
                                   <w:sdtContent>
                                     <w:r>
                                       <w:t>Leeroy Brun</w:t>
@@ -461,7 +455,6 @@
                                     <w:dataBinding w:prefixMappings="xmlns:ns0='http://purl.org/dc/elements/1.1/' xmlns:ns1='http://schemas.openxmlformats.org/package/2006/metadata/core-properties' " w:xpath="/ns1:coreProperties[1]/ns0:title[1]" w:storeItemID="{6C3C8BC8-F283-45AE-878A-BAB7291924A1}"/>
                                     <w:text/>
                                   </w:sdtPr>
-                                  <w:sdtEndPr/>
                                   <w:sdtContent>
                                     <w:r>
                                       <w:rPr>
@@ -485,7 +478,6 @@
                                     <w:dataBinding w:prefixMappings="xmlns:ns0='http://purl.org/dc/elements/1.1/' xmlns:ns1='http://schemas.openxmlformats.org/package/2006/metadata/core-properties' " w:xpath="/ns1:coreProperties[1]/ns0:subject[1]" w:storeItemID="{6C3C8BC8-F283-45AE-878A-BAB7291924A1}"/>
                                     <w:text/>
                                   </w:sdtPr>
-                                  <w:sdtEndPr/>
                                   <w:sdtContent>
                                     <w:r>
                                       <w:t xml:space="preserve">     </w:t>
@@ -536,7 +528,6 @@
                               <w:dataBinding w:prefixMappings="xmlns:ns0='http://purl.org/dc/elements/1.1/' xmlns:ns1='http://schemas.openxmlformats.org/package/2006/metadata/core-properties' " w:xpath="/ns1:coreProperties[1]/ns0:title[1]" w:storeItemID="{6C3C8BC8-F283-45AE-878A-BAB7291924A1}"/>
                               <w:text/>
                             </w:sdtPr>
-                            <w:sdtEndPr/>
                             <w:sdtContent>
                               <w:r>
                                 <w:rPr>
@@ -560,7 +551,6 @@
                               <w:dataBinding w:prefixMappings="xmlns:ns0='http://purl.org/dc/elements/1.1/' xmlns:ns1='http://schemas.openxmlformats.org/package/2006/metadata/core-properties' " w:xpath="/ns1:coreProperties[1]/ns0:subject[1]" w:storeItemID="{6C3C8BC8-F283-45AE-878A-BAB7291924A1}"/>
                               <w:text/>
                             </w:sdtPr>
-                            <w:sdtEndPr/>
                             <w:sdtContent>
                               <w:r>
                                 <w:t xml:space="preserve">     </w:t>
@@ -1142,7 +1132,13 @@
     </w:p>
     <w:p>
       <w:r>
-        <w:t>Tous les fichiers ont été testés avec Firefox.</w:t>
+        <w:t>Tous les fichiers ont été testés avec Firefox</w:t>
+      </w:r>
+      <w:r>
+        <w:t xml:space="preserve"> uniquement</w:t>
+      </w:r>
+      <w:r>
+        <w:t>.</w:t>
       </w:r>
     </w:p>
     <w:p>
@@ -3461,8 +3457,6 @@
       </w:r>
       <w:r>
         <w:tab/>
-      </w:r>
-      <w:r>
         <w:t>…</w:t>
       </w:r>
     </w:p>
@@ -4813,10 +4807,7 @@
         <w:t>tasksList.x</w:t>
       </w:r>
       <w:r>
-        <w:t>ml </w:t>
-      </w:r>
-      <w:r>
-        <w:t xml:space="preserve"> </w:t>
+        <w:t xml:space="preserve">ml  </w:t>
       </w:r>
     </w:p>
     <w:p>
@@ -4827,12 +4818,7 @@
         </w:rPr>
       </w:pPr>
       <w:r>
-        <w:t>Uniquement utilisé pou</w:t>
-      </w:r>
-      <w:bookmarkStart w:id="10" w:name="_GoBack"/>
-      <w:bookmarkEnd w:id="10"/>
-      <w:r>
-        <w:t>r charger le fichier XSL afin de gérer l’affichage. (Voir le chapitre correspondant)</w:t>
+        <w:t>Uniquement utilisé pour charger le fichier XSL afin de gérer l’affichage. (Voir le chapitre correspondant)</w:t>
       </w:r>
       <w:r>
         <w:br w:type="page"/>
@@ -4842,12 +4828,12 @@
       <w:pPr>
         <w:pStyle w:val="Heading2"/>
       </w:pPr>
-      <w:bookmarkStart w:id="11" w:name="_Toc406428915"/>
+      <w:bookmarkStart w:id="10" w:name="_Toc406428915"/>
       <w:r>
         <w:lastRenderedPageBreak/>
         <w:t>Liste des tâches pour une personne donnée</w:t>
       </w:r>
-      <w:bookmarkEnd w:id="11"/>
+      <w:bookmarkEnd w:id="10"/>
     </w:p>
     <w:p>
       <w:r>
@@ -9337,31 +9323,3247 @@
       <w:pPr>
         <w:pStyle w:val="Heading2"/>
       </w:pPr>
-      <w:bookmarkStart w:id="12" w:name="_Toc406428916"/>
+      <w:bookmarkStart w:id="11" w:name="_Toc406428916"/>
       <w:r>
         <w:lastRenderedPageBreak/>
         <w:t>Détails d’une tâche donnée</w:t>
       </w:r>
-      <w:bookmarkEnd w:id="12"/>
-    </w:p>
-    <w:p>
-      <w:r>
-        <w:t>TODO</w:t>
-      </w:r>
-      <w:r>
-        <w:t xml:space="preserve"> Florian</w:t>
-      </w:r>
-    </w:p>
-    <w:p>
-      <w:pPr>
-        <w:rPr>
-          <w:b/>
-          <w:bCs/>
+      <w:bookmarkEnd w:id="11"/>
+    </w:p>
+    <w:p>
+      <w:r>
+        <w:t>Afin d’afficher le détail d’une seule tâche, nous utilisons 3 fichiers distincts</w:t>
+      </w:r>
+    </w:p>
+    <w:p>
+      <w:pPr>
+        <w:pStyle w:val="ListParagraph"/>
+        <w:numPr>
+          <w:ilvl w:val="0"/>
+          <w:numId w:val="19"/>
+        </w:numPr>
+      </w:pPr>
+      <w:r>
+        <w:t>taskDetails.html</w:t>
+      </w:r>
+      <w:r>
+        <w:t xml:space="preserve"> : contient la page de base ainsi que le </w:t>
+      </w:r>
+      <w:proofErr w:type="spellStart"/>
+      <w:r>
+        <w:t>javascript</w:t>
+      </w:r>
+      <w:proofErr w:type="spellEnd"/>
+      <w:r>
+        <w:t xml:space="preserve"> nécessaires</w:t>
+      </w:r>
+    </w:p>
+    <w:p>
+      <w:pPr>
+        <w:pStyle w:val="ListParagraph"/>
+        <w:numPr>
+          <w:ilvl w:val="0"/>
+          <w:numId w:val="19"/>
+        </w:numPr>
+      </w:pPr>
+      <w:r>
+        <w:t>tasks.xml : contient les données</w:t>
+      </w:r>
+    </w:p>
+    <w:p>
+      <w:pPr>
+        <w:pStyle w:val="ListParagraph"/>
+        <w:numPr>
+          <w:ilvl w:val="0"/>
+          <w:numId w:val="19"/>
+        </w:numPr>
+      </w:pPr>
+      <w:r>
+        <w:t>taskDetails.xsl : contient la logique pour l’affichage d’une tâche.</w:t>
+      </w:r>
+    </w:p>
+    <w:p>
+      <w:pPr>
+        <w:pStyle w:val="Heading3"/>
+      </w:pPr>
+      <w:r>
+        <w:t>taskDetails.html</w:t>
+      </w:r>
+      <w:r>
+        <w:t> </w:t>
+      </w:r>
+    </w:p>
+    <w:p>
+      <w:r>
+        <w:t xml:space="preserve">Lorsque le chargement du « body » est fait, nous avons </w:t>
+      </w:r>
+      <w:proofErr w:type="gramStart"/>
+      <w:r>
+        <w:t>implémenter</w:t>
+      </w:r>
+      <w:proofErr w:type="gramEnd"/>
+      <w:r>
+        <w:t xml:space="preserve"> plusieurs étapes.</w:t>
+      </w:r>
+    </w:p>
+    <w:p>
+      <w:r>
+        <w:t xml:space="preserve">La première étape du </w:t>
+      </w:r>
+      <w:proofErr w:type="spellStart"/>
+      <w:r>
+        <w:t>javascript</w:t>
+      </w:r>
+      <w:proofErr w:type="spellEnd"/>
+      <w:r>
+        <w:t xml:space="preserve"> est de charger le fichier XML, ainsi que le fichier XML. Pour cela nous avons </w:t>
+      </w:r>
+      <w:proofErr w:type="spellStart"/>
+      <w:proofErr w:type="gramStart"/>
+      <w:r>
+        <w:t>créer</w:t>
+      </w:r>
+      <w:proofErr w:type="spellEnd"/>
+      <w:proofErr w:type="gramEnd"/>
+      <w:r>
+        <w:t xml:space="preserve"> une fonction simple permettant de charger les 2 fichiers.</w:t>
+      </w:r>
+    </w:p>
+    <w:p>
+      <w:pPr>
+        <w:pStyle w:val="Code"/>
+      </w:pPr>
+      <w:proofErr w:type="spellStart"/>
+      <w:r>
+        <w:t>function</w:t>
+      </w:r>
+      <w:proofErr w:type="spellEnd"/>
+      <w:r>
+        <w:t xml:space="preserve"> </w:t>
+      </w:r>
+      <w:proofErr w:type="spellStart"/>
+      <w:proofErr w:type="gramStart"/>
+      <w:r>
+        <w:t>loadXMLDoc</w:t>
+      </w:r>
+      <w:proofErr w:type="spellEnd"/>
+      <w:r>
+        <w:t>(</w:t>
+      </w:r>
+      <w:proofErr w:type="spellStart"/>
+      <w:proofErr w:type="gramEnd"/>
+      <w:r>
+        <w:t>filename</w:t>
+      </w:r>
+      <w:proofErr w:type="spellEnd"/>
+      <w:r>
+        <w:t>){</w:t>
+      </w:r>
+    </w:p>
+    <w:p>
+      <w:pPr>
+        <w:pStyle w:val="Code"/>
+        <w:rPr>
+          <w:lang w:val="en-US"/>
+        </w:rPr>
+      </w:pPr>
+      <w:r>
+        <w:tab/>
+      </w:r>
+      <w:r>
+        <w:tab/>
+      </w:r>
+      <w:r>
+        <w:tab/>
+      </w:r>
+      <w:r>
+        <w:tab/>
+      </w:r>
+      <w:proofErr w:type="gramStart"/>
+      <w:r>
+        <w:rPr>
+          <w:lang w:val="en-US"/>
+        </w:rPr>
+        <w:t>if</w:t>
+      </w:r>
+      <w:proofErr w:type="gramEnd"/>
+      <w:r>
+        <w:rPr>
+          <w:lang w:val="en-US"/>
+        </w:rPr>
+        <w:t xml:space="preserve"> (</w:t>
+      </w:r>
+      <w:proofErr w:type="spellStart"/>
+      <w:r>
+        <w:rPr>
+          <w:lang w:val="en-US"/>
+        </w:rPr>
+        <w:t>window.ActiveXObject</w:t>
+      </w:r>
+      <w:proofErr w:type="spellEnd"/>
+      <w:r>
+        <w:rPr>
+          <w:lang w:val="en-US"/>
+        </w:rPr>
+        <w:t>){</w:t>
+      </w:r>
+    </w:p>
+    <w:p>
+      <w:pPr>
+        <w:pStyle w:val="Code"/>
+        <w:rPr>
+          <w:lang w:val="en-US"/>
+        </w:rPr>
+      </w:pPr>
+      <w:r>
+        <w:rPr>
+          <w:lang w:val="en-US"/>
+        </w:rPr>
+        <w:tab/>
+        <w:t xml:space="preserve">  </w:t>
+      </w:r>
+      <w:r>
+        <w:rPr>
+          <w:lang w:val="en-US"/>
+        </w:rPr>
+        <w:tab/>
+      </w:r>
+      <w:r>
+        <w:rPr>
+          <w:lang w:val="en-US"/>
+        </w:rPr>
+        <w:tab/>
+      </w:r>
+      <w:r>
+        <w:rPr>
+          <w:lang w:val="en-US"/>
+        </w:rPr>
+        <w:tab/>
+      </w:r>
+      <w:r>
+        <w:rPr>
+          <w:lang w:val="en-US"/>
+        </w:rPr>
+        <w:tab/>
+      </w:r>
+      <w:proofErr w:type="spellStart"/>
+      <w:proofErr w:type="gramStart"/>
+      <w:r>
+        <w:rPr>
+          <w:lang w:val="en-US"/>
+        </w:rPr>
+        <w:t>xhttp</w:t>
+      </w:r>
+      <w:proofErr w:type="spellEnd"/>
+      <w:proofErr w:type="gramEnd"/>
+      <w:r>
+        <w:rPr>
+          <w:lang w:val="en-US"/>
+        </w:rPr>
+        <w:t xml:space="preserve"> = new </w:t>
+      </w:r>
+      <w:proofErr w:type="spellStart"/>
+      <w:r>
+        <w:rPr>
+          <w:lang w:val="en-US"/>
+        </w:rPr>
+        <w:t>ActiveXObject</w:t>
+      </w:r>
+      <w:proofErr w:type="spellEnd"/>
+      <w:r>
+        <w:rPr>
+          <w:lang w:val="en-US"/>
+        </w:rPr>
+        <w:t>("Msxml2.XMLHTTP");</w:t>
+      </w:r>
+    </w:p>
+    <w:p>
+      <w:pPr>
+        <w:pStyle w:val="Code"/>
+        <w:rPr>
+          <w:lang w:val="en-US"/>
+        </w:rPr>
+      </w:pPr>
+      <w:r>
+        <w:rPr>
+          <w:lang w:val="en-US"/>
+        </w:rPr>
+        <w:tab/>
+        <w:t xml:space="preserve">  </w:t>
+      </w:r>
+      <w:r>
+        <w:rPr>
+          <w:lang w:val="en-US"/>
+        </w:rPr>
+        <w:tab/>
+      </w:r>
+      <w:r>
+        <w:rPr>
+          <w:lang w:val="en-US"/>
+        </w:rPr>
+        <w:tab/>
+      </w:r>
+      <w:r>
+        <w:rPr>
+          <w:lang w:val="en-US"/>
+        </w:rPr>
+        <w:tab/>
+        <w:t xml:space="preserve">} </w:t>
+      </w:r>
+      <w:proofErr w:type="gramStart"/>
+      <w:r>
+        <w:rPr>
+          <w:lang w:val="en-US"/>
+        </w:rPr>
+        <w:t>else  {</w:t>
+      </w:r>
+      <w:proofErr w:type="gramEnd"/>
+    </w:p>
+    <w:p>
+      <w:pPr>
+        <w:pStyle w:val="Code"/>
+        <w:rPr>
+          <w:lang w:val="en-US"/>
+        </w:rPr>
+      </w:pPr>
+      <w:r>
+        <w:rPr>
+          <w:lang w:val="en-US"/>
+        </w:rPr>
+        <w:tab/>
+        <w:t xml:space="preserve">  </w:t>
+      </w:r>
+      <w:r>
+        <w:rPr>
+          <w:lang w:val="en-US"/>
+        </w:rPr>
+        <w:tab/>
+      </w:r>
+      <w:r>
+        <w:rPr>
+          <w:lang w:val="en-US"/>
+        </w:rPr>
+        <w:tab/>
+      </w:r>
+      <w:r>
+        <w:rPr>
+          <w:lang w:val="en-US"/>
+        </w:rPr>
+        <w:tab/>
+      </w:r>
+      <w:r>
+        <w:rPr>
+          <w:lang w:val="en-US"/>
+        </w:rPr>
+        <w:tab/>
+      </w:r>
+      <w:proofErr w:type="spellStart"/>
+      <w:proofErr w:type="gramStart"/>
+      <w:r>
+        <w:rPr>
+          <w:lang w:val="en-US"/>
+        </w:rPr>
+        <w:t>xhttp</w:t>
+      </w:r>
+      <w:proofErr w:type="spellEnd"/>
+      <w:proofErr w:type="gramEnd"/>
+      <w:r>
+        <w:rPr>
+          <w:lang w:val="en-US"/>
+        </w:rPr>
+        <w:t xml:space="preserve"> = new </w:t>
+      </w:r>
+      <w:proofErr w:type="spellStart"/>
+      <w:r>
+        <w:rPr>
+          <w:lang w:val="en-US"/>
+        </w:rPr>
+        <w:t>XMLHttpRequest</w:t>
+      </w:r>
+      <w:proofErr w:type="spellEnd"/>
+      <w:r>
+        <w:rPr>
+          <w:lang w:val="en-US"/>
+        </w:rPr>
+        <w:t>();</w:t>
+      </w:r>
+    </w:p>
+    <w:p>
+      <w:pPr>
+        <w:pStyle w:val="Code"/>
+        <w:rPr>
+          <w:lang w:val="en-US"/>
+        </w:rPr>
+      </w:pPr>
+      <w:r>
+        <w:rPr>
+          <w:lang w:val="en-US"/>
+        </w:rPr>
+        <w:tab/>
+        <w:t xml:space="preserve">  </w:t>
+      </w:r>
+      <w:r>
+        <w:rPr>
+          <w:lang w:val="en-US"/>
+        </w:rPr>
+        <w:tab/>
+      </w:r>
+      <w:r>
+        <w:rPr>
+          <w:lang w:val="en-US"/>
+        </w:rPr>
+        <w:tab/>
+      </w:r>
+      <w:r>
+        <w:rPr>
+          <w:lang w:val="en-US"/>
+        </w:rPr>
+        <w:tab/>
+        <w:t>}</w:t>
+      </w:r>
+    </w:p>
+    <w:p>
+      <w:pPr>
+        <w:pStyle w:val="Code"/>
+        <w:rPr>
+          <w:lang w:val="en-US"/>
+        </w:rPr>
+      </w:pPr>
+      <w:r>
+        <w:rPr>
+          <w:lang w:val="en-US"/>
+        </w:rPr>
+        <w:tab/>
+      </w:r>
+      <w:r>
+        <w:rPr>
+          <w:lang w:val="en-US"/>
+        </w:rPr>
+        <w:tab/>
+      </w:r>
+      <w:r>
+        <w:rPr>
+          <w:lang w:val="en-US"/>
+        </w:rPr>
+        <w:tab/>
+      </w:r>
+      <w:r>
+        <w:rPr>
+          <w:lang w:val="en-US"/>
+        </w:rPr>
+        <w:tab/>
+      </w:r>
+      <w:proofErr w:type="spellStart"/>
+      <w:proofErr w:type="gramStart"/>
+      <w:r>
+        <w:rPr>
+          <w:lang w:val="en-US"/>
+        </w:rPr>
+        <w:t>xhttp.open</w:t>
+      </w:r>
+      <w:proofErr w:type="spellEnd"/>
+      <w:r>
+        <w:rPr>
+          <w:lang w:val="en-US"/>
+        </w:rPr>
+        <w:t>(</w:t>
+      </w:r>
+      <w:proofErr w:type="gramEnd"/>
+      <w:r>
+        <w:rPr>
+          <w:lang w:val="en-US"/>
+        </w:rPr>
+        <w:t>"GET", filename, false);</w:t>
+      </w:r>
+    </w:p>
+    <w:p>
+      <w:pPr>
+        <w:pStyle w:val="Code"/>
+        <w:rPr>
+          <w:lang w:val="en-US"/>
+        </w:rPr>
+      </w:pPr>
+      <w:r>
+        <w:rPr>
+          <w:lang w:val="en-US"/>
+        </w:rPr>
+        <w:tab/>
+      </w:r>
+      <w:r>
+        <w:rPr>
+          <w:lang w:val="en-US"/>
+        </w:rPr>
+        <w:tab/>
+      </w:r>
+      <w:r>
+        <w:rPr>
+          <w:lang w:val="en-US"/>
+        </w:rPr>
+        <w:tab/>
+      </w:r>
+      <w:r>
+        <w:rPr>
+          <w:lang w:val="en-US"/>
+        </w:rPr>
+        <w:tab/>
+      </w:r>
+      <w:proofErr w:type="gramStart"/>
+      <w:r>
+        <w:rPr>
+          <w:lang w:val="en-US"/>
+        </w:rPr>
+        <w:t>try</w:t>
+      </w:r>
+      <w:proofErr w:type="gramEnd"/>
+      <w:r>
+        <w:rPr>
+          <w:lang w:val="en-US"/>
+        </w:rPr>
+        <w:t xml:space="preserve"> {</w:t>
+      </w:r>
+      <w:proofErr w:type="spellStart"/>
+      <w:r>
+        <w:rPr>
+          <w:lang w:val="en-US"/>
+        </w:rPr>
+        <w:t>xhttp.responseType</w:t>
+      </w:r>
+      <w:proofErr w:type="spellEnd"/>
+      <w:r>
+        <w:rPr>
+          <w:lang w:val="en-US"/>
+        </w:rPr>
+        <w:t xml:space="preserve"> = "</w:t>
+      </w:r>
+      <w:proofErr w:type="spellStart"/>
+      <w:r>
+        <w:rPr>
+          <w:lang w:val="en-US"/>
+        </w:rPr>
+        <w:t>msxml</w:t>
+      </w:r>
+      <w:proofErr w:type="spellEnd"/>
+      <w:r>
+        <w:rPr>
+          <w:lang w:val="en-US"/>
+        </w:rPr>
+        <w:t>-document"} catch(err) {} // Helping IE11</w:t>
+      </w:r>
+    </w:p>
+    <w:p>
+      <w:pPr>
+        <w:pStyle w:val="Code"/>
+        <w:rPr>
+          <w:lang w:val="en-US"/>
+        </w:rPr>
+      </w:pPr>
+      <w:r>
+        <w:rPr>
+          <w:lang w:val="en-US"/>
+        </w:rPr>
+        <w:tab/>
+      </w:r>
+      <w:r>
+        <w:rPr>
+          <w:lang w:val="en-US"/>
+        </w:rPr>
+        <w:tab/>
+      </w:r>
+      <w:r>
+        <w:rPr>
+          <w:lang w:val="en-US"/>
+        </w:rPr>
+        <w:tab/>
+      </w:r>
+      <w:r>
+        <w:rPr>
+          <w:lang w:val="en-US"/>
+        </w:rPr>
+        <w:tab/>
+      </w:r>
+      <w:proofErr w:type="spellStart"/>
+      <w:proofErr w:type="gramStart"/>
+      <w:r>
+        <w:rPr>
+          <w:lang w:val="en-US"/>
+        </w:rPr>
+        <w:t>xhttp.send</w:t>
+      </w:r>
+      <w:proofErr w:type="spellEnd"/>
+      <w:r>
+        <w:rPr>
+          <w:lang w:val="en-US"/>
+        </w:rPr>
+        <w:t>(</w:t>
+      </w:r>
+      <w:proofErr w:type="gramEnd"/>
+      <w:r>
+        <w:rPr>
+          <w:lang w:val="en-US"/>
+        </w:rPr>
+        <w:t>"");</w:t>
+      </w:r>
+    </w:p>
+    <w:p>
+      <w:pPr>
+        <w:pStyle w:val="Code"/>
+        <w:rPr>
+          <w:lang w:val="en-US"/>
+        </w:rPr>
+      </w:pPr>
+      <w:r>
+        <w:rPr>
+          <w:lang w:val="en-US"/>
+        </w:rPr>
+        <w:tab/>
+      </w:r>
+      <w:r>
+        <w:rPr>
+          <w:lang w:val="en-US"/>
+        </w:rPr>
+        <w:tab/>
+      </w:r>
+      <w:r>
+        <w:rPr>
+          <w:lang w:val="en-US"/>
+        </w:rPr>
+        <w:tab/>
+      </w:r>
+      <w:r>
+        <w:rPr>
+          <w:lang w:val="en-US"/>
+        </w:rPr>
+        <w:tab/>
+      </w:r>
+      <w:proofErr w:type="gramStart"/>
+      <w:r>
+        <w:rPr>
+          <w:lang w:val="en-US"/>
+        </w:rPr>
+        <w:t>return</w:t>
+      </w:r>
+      <w:proofErr w:type="gramEnd"/>
+      <w:r>
+        <w:rPr>
+          <w:lang w:val="en-US"/>
+        </w:rPr>
+        <w:t xml:space="preserve"> </w:t>
+      </w:r>
+      <w:proofErr w:type="spellStart"/>
+      <w:r>
+        <w:rPr>
+          <w:lang w:val="en-US"/>
+        </w:rPr>
+        <w:t>xhttp.responseXML</w:t>
+      </w:r>
+      <w:proofErr w:type="spellEnd"/>
+      <w:r>
+        <w:rPr>
+          <w:lang w:val="en-US"/>
+        </w:rPr>
+        <w:t>;</w:t>
+      </w:r>
+    </w:p>
+    <w:p>
+      <w:pPr>
+        <w:pStyle w:val="Code"/>
+      </w:pPr>
+      <w:r>
+        <w:rPr>
+          <w:lang w:val="en-US"/>
+        </w:rPr>
+        <w:tab/>
+      </w:r>
+      <w:r>
+        <w:rPr>
+          <w:lang w:val="en-US"/>
+        </w:rPr>
+        <w:tab/>
+      </w:r>
+      <w:r>
+        <w:rPr>
+          <w:lang w:val="en-US"/>
+        </w:rPr>
+        <w:tab/>
+      </w:r>
+      <w:r>
+        <w:t>}</w:t>
+      </w:r>
+    </w:p>
+    <w:p>
+      <w:pPr>
+        <w:pStyle w:val="Code"/>
+      </w:pPr>
+    </w:p>
+    <w:p>
+      <w:pPr>
+        <w:pStyle w:val="Code"/>
+      </w:pPr>
+    </w:p>
+    <w:p>
+      <w:r>
+        <w:t>La fonction « </w:t>
+      </w:r>
+      <w:proofErr w:type="spellStart"/>
+      <w:r>
+        <w:t>DisplayResult</w:t>
+      </w:r>
+      <w:proofErr w:type="spellEnd"/>
+      <w:r>
+        <w:t> » est donc la suivante à cet instant</w:t>
+      </w:r>
+    </w:p>
+    <w:p>
+      <w:pPr>
+        <w:pStyle w:val="Code"/>
+        <w:rPr>
+          <w:lang w:val="en-US"/>
+        </w:rPr>
+      </w:pPr>
+      <w:proofErr w:type="gramStart"/>
+      <w:r>
+        <w:rPr>
+          <w:lang w:val="en-US"/>
+        </w:rPr>
+        <w:t>function</w:t>
+      </w:r>
+      <w:proofErr w:type="gramEnd"/>
+      <w:r>
+        <w:rPr>
+          <w:lang w:val="en-US"/>
+        </w:rPr>
+        <w:t xml:space="preserve"> </w:t>
+      </w:r>
+      <w:proofErr w:type="spellStart"/>
+      <w:r>
+        <w:rPr>
+          <w:lang w:val="en-US"/>
+        </w:rPr>
+        <w:t>displayResult</w:t>
+      </w:r>
+      <w:proofErr w:type="spellEnd"/>
+      <w:r>
+        <w:rPr>
+          <w:lang w:val="en-US"/>
+        </w:rPr>
+        <w:t>(){</w:t>
+      </w:r>
+    </w:p>
+    <w:p>
+      <w:pPr>
+        <w:pStyle w:val="Code"/>
+        <w:rPr>
+          <w:lang w:val="en-US"/>
+        </w:rPr>
+      </w:pPr>
+      <w:r>
+        <w:rPr>
+          <w:lang w:val="en-US"/>
+        </w:rPr>
+        <w:tab/>
+      </w:r>
+      <w:r>
+        <w:rPr>
+          <w:lang w:val="en-US"/>
+        </w:rPr>
+        <w:tab/>
+      </w:r>
+      <w:r>
+        <w:rPr>
+          <w:lang w:val="en-US"/>
+        </w:rPr>
+        <w:tab/>
+      </w:r>
+      <w:r>
+        <w:rPr>
+          <w:lang w:val="en-US"/>
+        </w:rPr>
+        <w:tab/>
+      </w:r>
+      <w:proofErr w:type="gramStart"/>
+      <w:r>
+        <w:rPr>
+          <w:lang w:val="en-US"/>
+        </w:rPr>
+        <w:t>xml</w:t>
+      </w:r>
+      <w:proofErr w:type="gramEnd"/>
+      <w:r>
+        <w:rPr>
+          <w:lang w:val="en-US"/>
+        </w:rPr>
+        <w:t xml:space="preserve"> = </w:t>
+      </w:r>
+      <w:proofErr w:type="spellStart"/>
+      <w:r>
+        <w:rPr>
+          <w:lang w:val="en-US"/>
+        </w:rPr>
+        <w:t>loadXMLDoc</w:t>
+      </w:r>
+      <w:proofErr w:type="spellEnd"/>
+      <w:r>
+        <w:rPr>
+          <w:lang w:val="en-US"/>
+        </w:rPr>
+        <w:t>("tasks.xml");</w:t>
+      </w:r>
+    </w:p>
+    <w:p>
+      <w:pPr>
+        <w:pStyle w:val="Code"/>
+      </w:pPr>
+      <w:r>
+        <w:rPr>
+          <w:lang w:val="en-US"/>
+        </w:rPr>
+        <w:tab/>
+      </w:r>
+      <w:r>
+        <w:rPr>
+          <w:lang w:val="en-US"/>
+        </w:rPr>
+        <w:tab/>
+      </w:r>
+      <w:r>
+        <w:rPr>
+          <w:lang w:val="en-US"/>
+        </w:rPr>
+        <w:tab/>
+      </w:r>
+      <w:r>
+        <w:rPr>
+          <w:lang w:val="en-US"/>
+        </w:rPr>
+        <w:tab/>
+      </w:r>
+      <w:proofErr w:type="spellStart"/>
+      <w:r>
+        <w:t>xsl</w:t>
+      </w:r>
+      <w:proofErr w:type="spellEnd"/>
+      <w:r>
+        <w:t xml:space="preserve"> = </w:t>
+      </w:r>
+      <w:proofErr w:type="spellStart"/>
+      <w:proofErr w:type="gramStart"/>
+      <w:r>
+        <w:t>loadXMLDoc</w:t>
+      </w:r>
+      <w:proofErr w:type="spellEnd"/>
+      <w:r>
+        <w:t>(</w:t>
+      </w:r>
+      <w:proofErr w:type="gramEnd"/>
+      <w:r>
+        <w:t>"taskDetails.xsl");</w:t>
+      </w:r>
+    </w:p>
+    <w:p>
+      <w:r>
+        <w:t>Dès lors que les fichiers XML sont chargés, particulièrement le XML, nous récupérons la valeur passée en paramètre, qui représente l’ID d’une tâche.</w:t>
+      </w:r>
+      <w:r>
+        <w:t xml:space="preserve"> Le paramètre se trouve dans l’url, par exemple :</w:t>
+      </w:r>
+    </w:p>
+    <w:p>
+      <w:pPr>
+        <w:rPr>
+          <w:lang w:val="en-US"/>
+        </w:rPr>
+      </w:pPr>
+      <w:r>
+        <w:rPr>
+          <w:lang w:val="en-US"/>
+        </w:rPr>
+        <w:t>…</w:t>
+      </w:r>
+      <w:proofErr w:type="spellStart"/>
+      <w:r>
+        <w:rPr>
+          <w:lang w:val="en-US"/>
+        </w:rPr>
+        <w:t>HEIGVD_AppliSrv_Projet</w:t>
+      </w:r>
+      <w:proofErr w:type="spellEnd"/>
+      <w:r>
+        <w:rPr>
+          <w:lang w:val="en-US"/>
+        </w:rPr>
+        <w:t>/UI/</w:t>
+      </w:r>
+      <w:proofErr w:type="spellStart"/>
+      <w:r>
+        <w:rPr>
+          <w:lang w:val="en-US"/>
+        </w:rPr>
+        <w:t>taskDetails.html?taskId</w:t>
+      </w:r>
+      <w:proofErr w:type="spellEnd"/>
+      <w:r>
+        <w:rPr>
+          <w:lang w:val="en-US"/>
+        </w:rPr>
+        <w:t>=task_</w:t>
+      </w:r>
+      <w:r>
+        <w:rPr>
+          <w:lang w:val="en-US"/>
+        </w:rPr>
+        <w:t>2</w:t>
+      </w:r>
+    </w:p>
+    <w:p>
+      <w:r>
+        <w:t>Lorsque nous avons cet ID (ou s’il n’est pas passé, nous utilisons l’ID « task_1 »), nous allons rechercher dans le fichier XSL la variable qui contient cette valeur, afin de limiter l’affichage à cette tâche uniquement (voir le fichier XSL pour plus d’information)</w:t>
+      </w:r>
+    </w:p>
+    <w:p>
+      <w:pPr>
+        <w:pStyle w:val="Code"/>
+        <w:ind w:firstLine="720"/>
+      </w:pPr>
+      <w:r>
+        <w:t xml:space="preserve">var </w:t>
+      </w:r>
+      <w:proofErr w:type="spellStart"/>
+      <w:r>
+        <w:t>taskId</w:t>
+      </w:r>
+      <w:proofErr w:type="spellEnd"/>
+      <w:r>
+        <w:t xml:space="preserve"> = </w:t>
+      </w:r>
+      <w:proofErr w:type="spellStart"/>
+      <w:proofErr w:type="gramStart"/>
+      <w:r>
+        <w:t>getParameterByName</w:t>
+      </w:r>
+      <w:proofErr w:type="spellEnd"/>
+      <w:r>
+        <w:t>(</w:t>
+      </w:r>
+      <w:proofErr w:type="gramEnd"/>
+      <w:r>
+        <w:t>'</w:t>
+      </w:r>
+      <w:proofErr w:type="spellStart"/>
+      <w:r>
+        <w:t>taskId</w:t>
+      </w:r>
+      <w:proofErr w:type="spellEnd"/>
+      <w:r>
+        <w:t>') || 'task_1'; // On récupère le paramètre d'URL "</w:t>
+      </w:r>
+      <w:proofErr w:type="spellStart"/>
+      <w:r>
+        <w:t>taskId</w:t>
+      </w:r>
+      <w:proofErr w:type="spellEnd"/>
+      <w:r>
+        <w:t>"</w:t>
+      </w:r>
+    </w:p>
+    <w:p>
+      <w:pPr>
+        <w:pStyle w:val="Code"/>
+      </w:pPr>
+    </w:p>
+    <w:p>
+      <w:pPr>
+        <w:pStyle w:val="Code"/>
+      </w:pPr>
+      <w:r>
+        <w:tab/>
+      </w:r>
+      <w:r>
+        <w:tab/>
+      </w:r>
+      <w:r>
+        <w:tab/>
+      </w:r>
+      <w:r>
+        <w:tab/>
+      </w:r>
+      <w:proofErr w:type="gramStart"/>
+      <w:r>
+        <w:t>var</w:t>
+      </w:r>
+      <w:proofErr w:type="gramEnd"/>
+      <w:r>
+        <w:t xml:space="preserve"> </w:t>
+      </w:r>
+      <w:proofErr w:type="spellStart"/>
+      <w:r>
+        <w:t>found</w:t>
+      </w:r>
+      <w:proofErr w:type="spellEnd"/>
+      <w:r>
+        <w:t xml:space="preserve"> = false;</w:t>
+      </w:r>
+    </w:p>
+    <w:p>
+      <w:pPr>
+        <w:pStyle w:val="Code"/>
+      </w:pPr>
+    </w:p>
+    <w:p>
+      <w:pPr>
+        <w:pStyle w:val="Code"/>
+      </w:pPr>
+      <w:r>
+        <w:tab/>
+      </w:r>
+      <w:r>
+        <w:tab/>
+      </w:r>
+      <w:r>
+        <w:tab/>
+      </w:r>
+      <w:r>
+        <w:tab/>
+      </w:r>
+      <w:r>
+        <w:t xml:space="preserve">// Parcours l'arborescence des enfants du </w:t>
+      </w:r>
+      <w:proofErr w:type="spellStart"/>
+      <w:r>
+        <w:t>noeud</w:t>
+      </w:r>
+      <w:proofErr w:type="spellEnd"/>
+      <w:r>
+        <w:t xml:space="preserve"> principal pour trouver l'emplacement de la variable</w:t>
+      </w:r>
+    </w:p>
+    <w:p>
+      <w:pPr>
+        <w:pStyle w:val="Code"/>
+      </w:pPr>
+      <w:r>
+        <w:tab/>
+      </w:r>
+      <w:r>
+        <w:tab/>
+      </w:r>
+      <w:r>
+        <w:tab/>
+      </w:r>
+      <w:r>
+        <w:tab/>
+      </w:r>
+      <w:proofErr w:type="gramStart"/>
+      <w:r>
+        <w:t>for</w:t>
+      </w:r>
+      <w:proofErr w:type="gramEnd"/>
+      <w:r>
+        <w:t xml:space="preserve"> (var i = 0; i &lt; </w:t>
+      </w:r>
+      <w:proofErr w:type="spellStart"/>
+      <w:r>
+        <w:t>xsl.documentElement.childNodes.length</w:t>
+      </w:r>
+      <w:proofErr w:type="spellEnd"/>
+      <w:r>
+        <w:t xml:space="preserve"> &amp;&amp; !</w:t>
+      </w:r>
+      <w:proofErr w:type="spellStart"/>
+      <w:r>
+        <w:t>found</w:t>
+      </w:r>
+      <w:proofErr w:type="spellEnd"/>
+      <w:r>
+        <w:t>; i++) {</w:t>
+      </w:r>
+    </w:p>
+    <w:p>
+      <w:pPr>
+        <w:pStyle w:val="Code"/>
+      </w:pPr>
+      <w:r>
+        <w:tab/>
+      </w:r>
+      <w:r>
+        <w:tab/>
+      </w:r>
+      <w:r>
+        <w:tab/>
+      </w:r>
+      <w:r>
+        <w:tab/>
+      </w:r>
+      <w:r>
+        <w:tab/>
+      </w:r>
+      <w:proofErr w:type="gramStart"/>
+      <w:r>
+        <w:t>var</w:t>
+      </w:r>
+      <w:proofErr w:type="gramEnd"/>
+      <w:r>
+        <w:t xml:space="preserve"> </w:t>
+      </w:r>
+      <w:proofErr w:type="spellStart"/>
+      <w:r>
+        <w:t>node</w:t>
+      </w:r>
+      <w:proofErr w:type="spellEnd"/>
+      <w:r>
+        <w:t xml:space="preserve"> = </w:t>
+      </w:r>
+      <w:proofErr w:type="spellStart"/>
+      <w:r>
+        <w:t>xsl.documentElement.childNodes</w:t>
+      </w:r>
+      <w:proofErr w:type="spellEnd"/>
+      <w:r>
+        <w:t>[i];</w:t>
+      </w:r>
+    </w:p>
+    <w:p>
+      <w:pPr>
+        <w:pStyle w:val="Code"/>
+      </w:pPr>
+    </w:p>
+    <w:p>
+      <w:pPr>
+        <w:pStyle w:val="Code"/>
+      </w:pPr>
+      <w:r>
+        <w:tab/>
+      </w:r>
+      <w:r>
+        <w:tab/>
+      </w:r>
+      <w:r>
+        <w:tab/>
+      </w:r>
+      <w:r>
+        <w:tab/>
+      </w:r>
+      <w:r>
+        <w:tab/>
+        <w:t>// Dès qu'on trouve la variable, on la modifie et on arrête la boucle</w:t>
+      </w:r>
+    </w:p>
+    <w:p>
+      <w:pPr>
+        <w:pStyle w:val="Code"/>
+      </w:pPr>
+      <w:r>
+        <w:tab/>
+      </w:r>
+      <w:r>
+        <w:tab/>
+      </w:r>
+      <w:r>
+        <w:tab/>
+      </w:r>
+      <w:r>
+        <w:tab/>
+      </w:r>
+      <w:r>
+        <w:tab/>
+      </w:r>
+      <w:proofErr w:type="gramStart"/>
+      <w:r>
+        <w:t>if(</w:t>
+      </w:r>
+      <w:proofErr w:type="spellStart"/>
+      <w:proofErr w:type="gramEnd"/>
+      <w:r>
+        <w:t>node.nodeName</w:t>
+      </w:r>
+      <w:proofErr w:type="spellEnd"/>
+      <w:r>
+        <w:t xml:space="preserve"> == '</w:t>
+      </w:r>
+      <w:proofErr w:type="spellStart"/>
+      <w:r>
+        <w:t>xsl:variable</w:t>
+      </w:r>
+      <w:proofErr w:type="spellEnd"/>
+      <w:r>
+        <w:t xml:space="preserve">' &amp;&amp; </w:t>
+      </w:r>
+      <w:proofErr w:type="spellStart"/>
+      <w:r>
+        <w:t>node.getAttribute</w:t>
+      </w:r>
+      <w:proofErr w:type="spellEnd"/>
+      <w:r>
+        <w:t>('</w:t>
+      </w:r>
+      <w:proofErr w:type="spellStart"/>
+      <w:r>
+        <w:t>name</w:t>
+      </w:r>
+      <w:proofErr w:type="spellEnd"/>
+      <w:r>
+        <w:t>') == '</w:t>
+      </w:r>
+      <w:proofErr w:type="spellStart"/>
+      <w:r>
+        <w:t>taskId</w:t>
+      </w:r>
+      <w:proofErr w:type="spellEnd"/>
+      <w:r>
+        <w:t>') {</w:t>
+      </w:r>
+    </w:p>
+    <w:p>
+      <w:pPr>
+        <w:pStyle w:val="Code"/>
+      </w:pPr>
+      <w:r>
+        <w:tab/>
+      </w:r>
+      <w:r>
+        <w:tab/>
+      </w:r>
+      <w:r>
+        <w:tab/>
+      </w:r>
+      <w:r>
+        <w:tab/>
+      </w:r>
+      <w:r>
+        <w:tab/>
+      </w:r>
+      <w:r>
+        <w:tab/>
+      </w:r>
+      <w:proofErr w:type="spellStart"/>
+      <w:proofErr w:type="gramStart"/>
+      <w:r>
+        <w:t>node.childNodes</w:t>
+      </w:r>
+      <w:proofErr w:type="spellEnd"/>
+      <w:r>
+        <w:t>[</w:t>
+      </w:r>
+      <w:proofErr w:type="gramEnd"/>
+      <w:r>
+        <w:t>0].</w:t>
+      </w:r>
+      <w:proofErr w:type="spellStart"/>
+      <w:r>
+        <w:t>nodeValue</w:t>
+      </w:r>
+      <w:proofErr w:type="spellEnd"/>
+      <w:r>
+        <w:t xml:space="preserve"> = </w:t>
+      </w:r>
+      <w:proofErr w:type="spellStart"/>
+      <w:r>
+        <w:t>taskId</w:t>
+      </w:r>
+      <w:proofErr w:type="spellEnd"/>
+      <w:r>
+        <w:t>;</w:t>
+      </w:r>
+    </w:p>
+    <w:p>
+      <w:pPr>
+        <w:pStyle w:val="Code"/>
+      </w:pPr>
+      <w:r>
+        <w:tab/>
+      </w:r>
+      <w:r>
+        <w:tab/>
+      </w:r>
+      <w:r>
+        <w:tab/>
+      </w:r>
+      <w:r>
+        <w:tab/>
+      </w:r>
+      <w:r>
+        <w:tab/>
+      </w:r>
+      <w:r>
+        <w:tab/>
+      </w:r>
+      <w:proofErr w:type="spellStart"/>
+      <w:proofErr w:type="gramStart"/>
+      <w:r>
+        <w:t>found</w:t>
+      </w:r>
+      <w:proofErr w:type="spellEnd"/>
+      <w:proofErr w:type="gramEnd"/>
+      <w:r>
+        <w:t xml:space="preserve"> = </w:t>
+      </w:r>
+      <w:proofErr w:type="spellStart"/>
+      <w:r>
+        <w:t>true</w:t>
+      </w:r>
+      <w:proofErr w:type="spellEnd"/>
+      <w:r>
+        <w:t>;</w:t>
+      </w:r>
+    </w:p>
+    <w:p>
+      <w:pPr>
+        <w:pStyle w:val="Code"/>
+      </w:pPr>
+      <w:r>
+        <w:tab/>
+      </w:r>
+      <w:r>
+        <w:tab/>
+      </w:r>
+      <w:r>
+        <w:tab/>
+      </w:r>
+      <w:r>
+        <w:tab/>
+      </w:r>
+      <w:r>
+        <w:tab/>
+      </w:r>
+      <w:r>
+        <w:t>}</w:t>
+      </w:r>
+    </w:p>
+    <w:p>
+      <w:pPr>
+        <w:pStyle w:val="Code"/>
+      </w:pPr>
+      <w:r>
+        <w:tab/>
+      </w:r>
+      <w:r>
+        <w:tab/>
+      </w:r>
+      <w:r>
+        <w:tab/>
+      </w:r>
+      <w:r>
+        <w:tab/>
+        <w:t>}</w:t>
+      </w:r>
+    </w:p>
+    <w:p>
+      <w:r>
+        <w:t>La dernière étape consiste a appelé le moteur de rendu XML/XSL, afin d’afficher le résultat du XSL modifié en mémoire.</w:t>
+      </w:r>
+    </w:p>
+    <w:p>
+      <w:pPr>
+        <w:pStyle w:val="Code"/>
+      </w:pPr>
+      <w:r>
+        <w:t xml:space="preserve">// </w:t>
+      </w:r>
+      <w:proofErr w:type="gramStart"/>
+      <w:r>
+        <w:t>code</w:t>
+      </w:r>
+      <w:proofErr w:type="gramEnd"/>
+      <w:r>
+        <w:t xml:space="preserve"> for IE</w:t>
+      </w:r>
+    </w:p>
+    <w:p>
+      <w:pPr>
+        <w:pStyle w:val="Code"/>
+      </w:pPr>
+      <w:r>
+        <w:tab/>
+      </w:r>
+      <w:r>
+        <w:tab/>
+      </w:r>
+      <w:r>
+        <w:tab/>
+      </w:r>
+      <w:r>
+        <w:tab/>
+      </w:r>
+      <w:proofErr w:type="gramStart"/>
+      <w:r>
+        <w:t>if</w:t>
+      </w:r>
+      <w:proofErr w:type="gramEnd"/>
+      <w:r>
+        <w:t xml:space="preserve"> (</w:t>
+      </w:r>
+      <w:proofErr w:type="spellStart"/>
+      <w:r>
+        <w:t>window.ActiveXObject</w:t>
+      </w:r>
+      <w:proofErr w:type="spellEnd"/>
+      <w:r>
+        <w:t xml:space="preserve"> || </w:t>
+      </w:r>
+      <w:proofErr w:type="spellStart"/>
+      <w:r>
+        <w:t>xhttp.responseType</w:t>
+      </w:r>
+      <w:proofErr w:type="spellEnd"/>
+      <w:r>
+        <w:t xml:space="preserve"> == "</w:t>
+      </w:r>
+      <w:proofErr w:type="spellStart"/>
+      <w:r>
+        <w:t>msxml</w:t>
+      </w:r>
+      <w:proofErr w:type="spellEnd"/>
+      <w:r>
+        <w:t>-document") {</w:t>
+      </w:r>
+    </w:p>
+    <w:p>
+      <w:pPr>
+        <w:pStyle w:val="Code"/>
+      </w:pPr>
+      <w:r>
+        <w:tab/>
+        <w:t xml:space="preserve">  </w:t>
+      </w:r>
+      <w:r>
+        <w:tab/>
+      </w:r>
+      <w:r>
+        <w:tab/>
+      </w:r>
+      <w:r>
+        <w:tab/>
+      </w:r>
+      <w:r>
+        <w:tab/>
+      </w:r>
+      <w:r>
+        <w:t xml:space="preserve">ex = </w:t>
+      </w:r>
+      <w:proofErr w:type="spellStart"/>
+      <w:proofErr w:type="gramStart"/>
+      <w:r>
+        <w:t>xml.transformNode</w:t>
+      </w:r>
+      <w:proofErr w:type="spellEnd"/>
+      <w:r>
+        <w:t>(</w:t>
+      </w:r>
+      <w:proofErr w:type="spellStart"/>
+      <w:proofErr w:type="gramEnd"/>
+      <w:r>
+        <w:t>xsl</w:t>
+      </w:r>
+      <w:proofErr w:type="spellEnd"/>
+      <w:r>
+        <w:t>);</w:t>
+      </w:r>
+    </w:p>
+    <w:p>
+      <w:pPr>
+        <w:pStyle w:val="Code"/>
+      </w:pPr>
+      <w:r>
+        <w:tab/>
+        <w:t xml:space="preserve">  </w:t>
+      </w:r>
+      <w:r>
+        <w:tab/>
+      </w:r>
+      <w:r>
+        <w:tab/>
+      </w:r>
+      <w:r>
+        <w:tab/>
+      </w:r>
+      <w:r>
+        <w:tab/>
+      </w:r>
+      <w:proofErr w:type="spellStart"/>
+      <w:proofErr w:type="gramStart"/>
+      <w:r>
+        <w:t>document.getElementById</w:t>
+      </w:r>
+      <w:proofErr w:type="spellEnd"/>
+      <w:r>
+        <w:t>(</w:t>
+      </w:r>
+      <w:proofErr w:type="gramEnd"/>
+      <w:r>
+        <w:t>"</w:t>
+      </w:r>
+      <w:proofErr w:type="spellStart"/>
+      <w:r>
+        <w:t>example</w:t>
+      </w:r>
+      <w:proofErr w:type="spellEnd"/>
+      <w:r>
+        <w:t>").</w:t>
+      </w:r>
+      <w:proofErr w:type="spellStart"/>
+      <w:r>
+        <w:t>innerHTML</w:t>
+      </w:r>
+      <w:proofErr w:type="spellEnd"/>
+      <w:r>
+        <w:t xml:space="preserve"> = ex;</w:t>
+      </w:r>
+    </w:p>
+    <w:p>
+      <w:pPr>
+        <w:pStyle w:val="Code"/>
+      </w:pPr>
+      <w:r>
+        <w:tab/>
+        <w:t xml:space="preserve">  </w:t>
+      </w:r>
+      <w:r>
+        <w:tab/>
+      </w:r>
+      <w:r>
+        <w:tab/>
+      </w:r>
+      <w:r>
+        <w:tab/>
+      </w:r>
+      <w:r>
+        <w:t>}</w:t>
+      </w:r>
+    </w:p>
+    <w:p>
+      <w:pPr>
+        <w:pStyle w:val="Code"/>
+      </w:pPr>
+      <w:r>
+        <w:tab/>
+      </w:r>
+      <w:r>
+        <w:tab/>
+      </w:r>
+      <w:r>
+        <w:tab/>
+      </w:r>
+      <w:r>
+        <w:tab/>
+        <w:t xml:space="preserve">// </w:t>
+      </w:r>
+      <w:proofErr w:type="gramStart"/>
+      <w:r>
+        <w:t>code</w:t>
+      </w:r>
+      <w:proofErr w:type="gramEnd"/>
+      <w:r>
+        <w:t xml:space="preserve"> for Chrome, Firefox, </w:t>
+      </w:r>
+      <w:proofErr w:type="spellStart"/>
+      <w:r>
+        <w:t>Opera</w:t>
+      </w:r>
+      <w:proofErr w:type="spellEnd"/>
+      <w:r>
+        <w:t>, etc.</w:t>
+      </w:r>
+    </w:p>
+    <w:p>
+      <w:pPr>
+        <w:pStyle w:val="Code"/>
+      </w:pPr>
+      <w:r>
+        <w:tab/>
+      </w:r>
+      <w:r>
+        <w:tab/>
+      </w:r>
+      <w:r>
+        <w:tab/>
+      </w:r>
+      <w:r>
+        <w:tab/>
+      </w:r>
+      <w:proofErr w:type="spellStart"/>
+      <w:proofErr w:type="gramStart"/>
+      <w:r>
+        <w:t>else</w:t>
+      </w:r>
+      <w:proofErr w:type="spellEnd"/>
+      <w:proofErr w:type="gramEnd"/>
+      <w:r>
+        <w:t xml:space="preserve"> if (</w:t>
+      </w:r>
+      <w:proofErr w:type="spellStart"/>
+      <w:r>
+        <w:t>document.implementation</w:t>
+      </w:r>
+      <w:proofErr w:type="spellEnd"/>
+      <w:r>
+        <w:t xml:space="preserve"> &amp;&amp; </w:t>
+      </w:r>
+      <w:proofErr w:type="spellStart"/>
+      <w:r>
+        <w:t>document.implementation.createDocument</w:t>
+      </w:r>
+      <w:proofErr w:type="spellEnd"/>
+      <w:r>
+        <w:t>) {</w:t>
+      </w:r>
+    </w:p>
+    <w:p>
+      <w:pPr>
+        <w:pStyle w:val="Code"/>
+      </w:pPr>
+      <w:r>
+        <w:tab/>
+        <w:t xml:space="preserve">  </w:t>
+      </w:r>
+      <w:r>
+        <w:tab/>
+      </w:r>
+      <w:r>
+        <w:tab/>
+      </w:r>
+      <w:r>
+        <w:tab/>
+      </w:r>
+      <w:r>
+        <w:tab/>
+      </w:r>
+      <w:proofErr w:type="spellStart"/>
+      <w:r>
+        <w:t>xsltProcessor</w:t>
+      </w:r>
+      <w:proofErr w:type="spellEnd"/>
+      <w:r>
+        <w:t xml:space="preserve"> = new </w:t>
+      </w:r>
+      <w:proofErr w:type="spellStart"/>
+      <w:proofErr w:type="gramStart"/>
+      <w:r>
+        <w:t>XSLTProcessor</w:t>
+      </w:r>
+      <w:proofErr w:type="spellEnd"/>
+      <w:r>
+        <w:t>(</w:t>
+      </w:r>
+      <w:proofErr w:type="gramEnd"/>
+      <w:r>
+        <w:t>);</w:t>
+      </w:r>
+    </w:p>
+    <w:p>
+      <w:pPr>
+        <w:pStyle w:val="Code"/>
+      </w:pPr>
+      <w:r>
+        <w:tab/>
+        <w:t xml:space="preserve">  </w:t>
+      </w:r>
+      <w:r>
+        <w:tab/>
+      </w:r>
+      <w:r>
+        <w:tab/>
+      </w:r>
+      <w:r>
+        <w:tab/>
+      </w:r>
+      <w:r>
+        <w:tab/>
+      </w:r>
+      <w:proofErr w:type="spellStart"/>
+      <w:proofErr w:type="gramStart"/>
+      <w:r>
+        <w:t>xsltProcessor.importStylesheet</w:t>
+      </w:r>
+      <w:proofErr w:type="spellEnd"/>
+      <w:r>
+        <w:t>(</w:t>
+      </w:r>
+      <w:proofErr w:type="spellStart"/>
+      <w:proofErr w:type="gramEnd"/>
+      <w:r>
+        <w:t>xsl</w:t>
+      </w:r>
+      <w:proofErr w:type="spellEnd"/>
+      <w:r>
+        <w:t>);</w:t>
+      </w:r>
+    </w:p>
+    <w:p>
+      <w:pPr>
+        <w:pStyle w:val="Code"/>
+      </w:pPr>
+      <w:r>
+        <w:tab/>
+        <w:t xml:space="preserve">  </w:t>
+      </w:r>
+      <w:r>
+        <w:tab/>
+      </w:r>
+      <w:r>
+        <w:tab/>
+      </w:r>
+      <w:r>
+        <w:tab/>
+      </w:r>
+      <w:r>
+        <w:tab/>
+      </w:r>
+      <w:proofErr w:type="spellStart"/>
+      <w:r>
+        <w:t>resultDocument</w:t>
+      </w:r>
+      <w:proofErr w:type="spellEnd"/>
+      <w:r>
+        <w:t xml:space="preserve"> = </w:t>
+      </w:r>
+      <w:proofErr w:type="spellStart"/>
+      <w:proofErr w:type="gramStart"/>
+      <w:r>
+        <w:t>xsltProcessor.transformToFragment</w:t>
+      </w:r>
+      <w:proofErr w:type="spellEnd"/>
+      <w:r>
+        <w:t>(</w:t>
+      </w:r>
+      <w:proofErr w:type="spellStart"/>
+      <w:proofErr w:type="gramEnd"/>
+      <w:r>
+        <w:t>xml</w:t>
+      </w:r>
+      <w:proofErr w:type="spellEnd"/>
+      <w:r>
+        <w:t>, document);</w:t>
+      </w:r>
+    </w:p>
+    <w:p>
+      <w:pPr>
+        <w:pStyle w:val="Code"/>
+      </w:pPr>
+      <w:r>
+        <w:tab/>
+        <w:t xml:space="preserve">  </w:t>
+      </w:r>
+      <w:r>
+        <w:tab/>
+      </w:r>
+      <w:r>
+        <w:tab/>
+      </w:r>
+      <w:r>
+        <w:tab/>
+      </w:r>
+      <w:r>
+        <w:tab/>
+      </w:r>
+      <w:proofErr w:type="spellStart"/>
+      <w:proofErr w:type="gramStart"/>
+      <w:r>
+        <w:t>document.getElementById</w:t>
+      </w:r>
+      <w:proofErr w:type="spellEnd"/>
+      <w:r>
+        <w:t>(</w:t>
+      </w:r>
+      <w:proofErr w:type="gramEnd"/>
+      <w:r>
+        <w:t>"</w:t>
+      </w:r>
+      <w:proofErr w:type="spellStart"/>
+      <w:r>
+        <w:t>example</w:t>
+      </w:r>
+      <w:proofErr w:type="spellEnd"/>
+      <w:r>
+        <w:t>").</w:t>
+      </w:r>
+      <w:proofErr w:type="spellStart"/>
+      <w:r>
+        <w:t>appendChild</w:t>
+      </w:r>
+      <w:proofErr w:type="spellEnd"/>
+      <w:r>
+        <w:t>(</w:t>
+      </w:r>
+      <w:proofErr w:type="spellStart"/>
+      <w:r>
+        <w:t>resultDocument</w:t>
+      </w:r>
+      <w:proofErr w:type="spellEnd"/>
+      <w:r>
+        <w:t>);</w:t>
+      </w:r>
+    </w:p>
+    <w:p>
+      <w:pPr>
+        <w:pStyle w:val="Code"/>
+      </w:pPr>
+      <w:r>
+        <w:tab/>
+        <w:t xml:space="preserve">  </w:t>
+      </w:r>
+      <w:r>
+        <w:tab/>
+      </w:r>
+      <w:r>
+        <w:tab/>
+      </w:r>
+      <w:r>
+        <w:tab/>
+      </w:r>
+      <w:r>
+        <w:t>}</w:t>
+      </w:r>
+    </w:p>
+    <w:p>
+      <w:pPr>
+        <w:pStyle w:val="Heading3"/>
+      </w:pPr>
+      <w:r>
+        <w:t>taskDetails.xsl </w:t>
+      </w:r>
+    </w:p>
+    <w:p>
+      <w:r>
+        <w:t>Le fichier XSL va permettre le rendu d’une tâche XML prédéfinie, et passée en paramètre comme expliqué précédemment.</w:t>
+      </w:r>
+    </w:p>
+    <w:p/>
+    <w:p>
+      <w:pPr>
+        <w:pStyle w:val="Code"/>
+      </w:pPr>
+      <w:r>
+        <w:tab/>
+      </w:r>
+      <w:r>
+        <w:t>&lt;</w:t>
+      </w:r>
+      <w:proofErr w:type="spellStart"/>
+      <w:r>
+        <w:t>xsl:variable</w:t>
+      </w:r>
+      <w:proofErr w:type="spellEnd"/>
+      <w:r>
+        <w:t xml:space="preserve"> </w:t>
+      </w:r>
+      <w:proofErr w:type="spellStart"/>
+      <w:r>
+        <w:t>name</w:t>
+      </w:r>
+      <w:proofErr w:type="spellEnd"/>
+      <w:r>
+        <w:t>="</w:t>
+      </w:r>
+      <w:proofErr w:type="spellStart"/>
+      <w:r>
+        <w:t>taskId</w:t>
+      </w:r>
+      <w:proofErr w:type="spellEnd"/>
+      <w:r>
+        <w:t>"&gt;task_1&lt;/</w:t>
+      </w:r>
+      <w:proofErr w:type="spellStart"/>
+      <w:r>
+        <w:t>xsl:variable</w:t>
+      </w:r>
+      <w:proofErr w:type="spellEnd"/>
+      <w:r>
+        <w:t>&gt;</w:t>
+      </w:r>
+    </w:p>
+    <w:p>
+      <w:r>
+        <w:t>Tout d’abord, nous avons définis une variable nommée « </w:t>
+      </w:r>
+      <w:proofErr w:type="spellStart"/>
+      <w:r>
+        <w:t>TaskID</w:t>
+      </w:r>
+      <w:proofErr w:type="spellEnd"/>
+      <w:r>
+        <w:t xml:space="preserve"> », qui va être modifiée par le </w:t>
+      </w:r>
+      <w:proofErr w:type="spellStart"/>
+      <w:r>
+        <w:t>javascript</w:t>
+      </w:r>
+      <w:proofErr w:type="spellEnd"/>
+      <w:r>
+        <w:t xml:space="preserve"> (comme expliqué précédemment), afin de filtrer le XML et ne prendre en compte que les données voulues.</w:t>
+      </w:r>
+    </w:p>
+    <w:p>
+      <w:pPr>
+        <w:pStyle w:val="Code"/>
+      </w:pPr>
+      <w:r>
+        <w:lastRenderedPageBreak/>
+        <w:tab/>
+        <w:t>&lt;</w:t>
+      </w:r>
+      <w:proofErr w:type="spellStart"/>
+      <w:r>
+        <w:t>xsl:template</w:t>
+      </w:r>
+      <w:proofErr w:type="spellEnd"/>
+      <w:r>
+        <w:t xml:space="preserve"> match="/"&gt;</w:t>
+      </w:r>
+    </w:p>
+    <w:p>
+      <w:pPr>
+        <w:pStyle w:val="Code"/>
+      </w:pPr>
+      <w:r>
+        <w:tab/>
+      </w:r>
+      <w:r>
+        <w:tab/>
+        <w:t>&lt;</w:t>
+      </w:r>
+      <w:proofErr w:type="gramStart"/>
+      <w:r>
+        <w:t>html</w:t>
+      </w:r>
+      <w:proofErr w:type="gramEnd"/>
+      <w:r>
+        <w:t>&gt;&lt;</w:t>
+      </w:r>
+      <w:proofErr w:type="spellStart"/>
+      <w:r>
+        <w:t>head</w:t>
+      </w:r>
+      <w:proofErr w:type="spellEnd"/>
+      <w:r>
+        <w:t>&gt;&lt;</w:t>
+      </w:r>
+      <w:proofErr w:type="spellStart"/>
+      <w:r>
+        <w:t>link</w:t>
+      </w:r>
+      <w:proofErr w:type="spellEnd"/>
+      <w:r>
+        <w:t xml:space="preserve"> </w:t>
+      </w:r>
+      <w:proofErr w:type="spellStart"/>
+      <w:r>
+        <w:t>rel</w:t>
+      </w:r>
+      <w:proofErr w:type="spellEnd"/>
+      <w:r>
+        <w:t>="</w:t>
+      </w:r>
+      <w:proofErr w:type="spellStart"/>
+      <w:r>
+        <w:t>stylesheet</w:t>
+      </w:r>
+      <w:proofErr w:type="spellEnd"/>
+      <w:r>
+        <w:t xml:space="preserve">" </w:t>
+      </w:r>
+      <w:proofErr w:type="spellStart"/>
+      <w:r>
+        <w:t>href</w:t>
+      </w:r>
+      <w:proofErr w:type="spellEnd"/>
+      <w:r>
+        <w:t>="tasks.css" /&gt;&lt;/</w:t>
+      </w:r>
+      <w:proofErr w:type="spellStart"/>
+      <w:r>
+        <w:t>head</w:t>
+      </w:r>
+      <w:proofErr w:type="spellEnd"/>
+      <w:r>
+        <w:t>&gt;&lt;body&gt;</w:t>
+      </w:r>
+    </w:p>
+    <w:p>
+      <w:pPr>
+        <w:pStyle w:val="Code"/>
+      </w:pPr>
+      <w:r>
+        <w:tab/>
+      </w:r>
+      <w:r>
+        <w:tab/>
+      </w:r>
+      <w:r>
+        <w:tab/>
+        <w:t>&lt;div class="</w:t>
+      </w:r>
+      <w:proofErr w:type="spellStart"/>
+      <w:r>
+        <w:t>wrapper</w:t>
+      </w:r>
+      <w:proofErr w:type="spellEnd"/>
+      <w:r>
+        <w:t>"&gt;</w:t>
+      </w:r>
+    </w:p>
+    <w:p>
+      <w:pPr>
+        <w:pStyle w:val="Code"/>
+      </w:pPr>
+      <w:r>
+        <w:tab/>
+      </w:r>
+      <w:r>
+        <w:tab/>
+      </w:r>
+      <w:r>
+        <w:tab/>
+      </w:r>
+      <w:r>
+        <w:tab/>
+        <w:t>&lt;</w:t>
+      </w:r>
+      <w:proofErr w:type="spellStart"/>
+      <w:r>
+        <w:t>xsl:apply-templates</w:t>
+      </w:r>
+      <w:proofErr w:type="spellEnd"/>
+      <w:r>
+        <w:t xml:space="preserve"> /&gt;</w:t>
+      </w:r>
+    </w:p>
+    <w:p>
+      <w:pPr>
+        <w:pStyle w:val="Code"/>
+      </w:pPr>
+      <w:r>
+        <w:tab/>
+      </w:r>
+      <w:r>
+        <w:tab/>
+      </w:r>
+      <w:r>
+        <w:tab/>
+      </w:r>
+      <w:r>
+        <w:t>&lt;/</w:t>
+      </w:r>
+      <w:proofErr w:type="gramStart"/>
+      <w:r>
+        <w:t>div</w:t>
+      </w:r>
+      <w:proofErr w:type="gramEnd"/>
+      <w:r>
+        <w:t>&gt;</w:t>
+      </w:r>
+    </w:p>
+    <w:p>
+      <w:pPr>
+        <w:pStyle w:val="Code"/>
+      </w:pPr>
+      <w:r>
+        <w:tab/>
+      </w:r>
+      <w:r>
+        <w:tab/>
+        <w:t>&lt;/</w:t>
+      </w:r>
+      <w:proofErr w:type="gramStart"/>
+      <w:r>
+        <w:t>body</w:t>
+      </w:r>
+      <w:proofErr w:type="gramEnd"/>
+      <w:r>
+        <w:t>&gt;&lt;/html&gt;</w:t>
+      </w:r>
+    </w:p>
+    <w:p>
+      <w:pPr>
+        <w:pStyle w:val="Code"/>
+      </w:pPr>
+      <w:r>
+        <w:tab/>
+        <w:t>&lt;/</w:t>
+      </w:r>
+      <w:proofErr w:type="spellStart"/>
+      <w:proofErr w:type="gramStart"/>
+      <w:r>
+        <w:t>xsl:</w:t>
+      </w:r>
+      <w:proofErr w:type="gramEnd"/>
+      <w:r>
+        <w:t>template</w:t>
+      </w:r>
+      <w:proofErr w:type="spellEnd"/>
+      <w:r>
+        <w:t>&gt;</w:t>
+      </w:r>
+    </w:p>
+    <w:p>
+      <w:r>
+        <w:t xml:space="preserve">Ensuite nous définissons le </w:t>
+      </w:r>
+      <w:proofErr w:type="spellStart"/>
+      <w:r>
+        <w:t>template</w:t>
+      </w:r>
+      <w:proofErr w:type="spellEnd"/>
+      <w:r>
+        <w:t xml:space="preserve"> matchant « / », pour mettre la structure de base de HTML, ainsi que la « </w:t>
+      </w:r>
+      <w:proofErr w:type="spellStart"/>
+      <w:r>
+        <w:t>stylesheet</w:t>
+      </w:r>
+      <w:proofErr w:type="spellEnd"/>
+      <w:r>
+        <w:t> » correspondante.</w:t>
+      </w:r>
+    </w:p>
+    <w:p>
+      <w:pPr>
+        <w:pStyle w:val="Code"/>
+        <w:rPr>
+          <w:lang w:val="en-US"/>
+        </w:rPr>
+      </w:pPr>
+      <w:r>
+        <w:rPr>
+          <w:lang w:val="en-US"/>
+        </w:rPr>
+        <w:t>&lt;</w:t>
+      </w:r>
+      <w:proofErr w:type="spellStart"/>
+      <w:r>
+        <w:rPr>
+          <w:lang w:val="en-US"/>
+        </w:rPr>
+        <w:t>xsl</w:t>
+      </w:r>
+      <w:proofErr w:type="gramStart"/>
+      <w:r>
+        <w:rPr>
+          <w:lang w:val="en-US"/>
+        </w:rPr>
+        <w:t>:template</w:t>
+      </w:r>
+      <w:proofErr w:type="spellEnd"/>
+      <w:proofErr w:type="gramEnd"/>
+      <w:r>
+        <w:rPr>
+          <w:lang w:val="en-US"/>
+        </w:rPr>
+        <w:t xml:space="preserve"> match="//tasks/task[@id = $</w:t>
+      </w:r>
+      <w:proofErr w:type="spellStart"/>
+      <w:r>
+        <w:rPr>
+          <w:lang w:val="en-US"/>
+        </w:rPr>
+        <w:t>taskId</w:t>
+      </w:r>
+      <w:proofErr w:type="spellEnd"/>
+      <w:r>
+        <w:rPr>
+          <w:lang w:val="en-US"/>
+        </w:rPr>
+        <w:t>]"&gt;</w:t>
+      </w:r>
+    </w:p>
+    <w:p>
+      <w:pPr>
+        <w:pStyle w:val="Code"/>
+        <w:rPr>
+          <w:lang w:val="en-US"/>
+        </w:rPr>
+      </w:pPr>
+    </w:p>
+    <w:p>
+      <w:pPr>
+        <w:pStyle w:val="Code"/>
+        <w:rPr>
+          <w:lang w:val="en-US"/>
+        </w:rPr>
+      </w:pPr>
+      <w:r>
+        <w:rPr>
+          <w:lang w:val="en-US"/>
+        </w:rPr>
+        <w:tab/>
+      </w:r>
+      <w:r>
+        <w:rPr>
+          <w:lang w:val="en-US"/>
+        </w:rPr>
+        <w:tab/>
+        <w:t>&lt;h1&gt;&lt;</w:t>
+      </w:r>
+      <w:proofErr w:type="spellStart"/>
+      <w:r>
+        <w:rPr>
+          <w:lang w:val="en-US"/>
+        </w:rPr>
+        <w:t>xsl</w:t>
+      </w:r>
+      <w:proofErr w:type="gramStart"/>
+      <w:r>
+        <w:rPr>
+          <w:lang w:val="en-US"/>
+        </w:rPr>
+        <w:t>:value</w:t>
+      </w:r>
+      <w:proofErr w:type="gramEnd"/>
+      <w:r>
+        <w:rPr>
+          <w:lang w:val="en-US"/>
+        </w:rPr>
+        <w:t>-of</w:t>
+      </w:r>
+      <w:proofErr w:type="spellEnd"/>
+      <w:r>
+        <w:rPr>
+          <w:lang w:val="en-US"/>
+        </w:rPr>
+        <w:t xml:space="preserve"> select="./description"/&gt;&lt;/h1&gt;</w:t>
+      </w:r>
+    </w:p>
+    <w:p>
+      <w:pPr>
+        <w:pStyle w:val="Code"/>
+        <w:rPr>
+          <w:lang w:val="en-US"/>
+        </w:rPr>
+      </w:pPr>
+      <w:r>
+        <w:rPr>
+          <w:lang w:val="en-US"/>
+        </w:rPr>
+        <w:tab/>
+      </w:r>
+      <w:r>
+        <w:rPr>
+          <w:lang w:val="en-US"/>
+        </w:rPr>
+        <w:tab/>
+        <w:t xml:space="preserve">&lt;p&gt;Assigned </w:t>
+      </w:r>
+      <w:proofErr w:type="gramStart"/>
+      <w:r>
+        <w:rPr>
+          <w:lang w:val="en-US"/>
+        </w:rPr>
+        <w:t>to :</w:t>
+      </w:r>
+      <w:proofErr w:type="gramEnd"/>
+    </w:p>
+    <w:p>
+      <w:pPr>
+        <w:pStyle w:val="Code"/>
+        <w:rPr>
+          <w:lang w:val="en-US"/>
+        </w:rPr>
+      </w:pPr>
+      <w:r>
+        <w:rPr>
+          <w:lang w:val="en-US"/>
+        </w:rPr>
+        <w:tab/>
+      </w:r>
+      <w:r>
+        <w:rPr>
+          <w:lang w:val="en-US"/>
+        </w:rPr>
+        <w:tab/>
+      </w:r>
+      <w:r>
+        <w:rPr>
+          <w:lang w:val="en-US"/>
+        </w:rPr>
+        <w:tab/>
+        <w:t>&lt;a&gt;</w:t>
+      </w:r>
+    </w:p>
+    <w:p>
+      <w:pPr>
+        <w:pStyle w:val="Code"/>
+        <w:rPr>
+          <w:lang w:val="en-US"/>
+        </w:rPr>
+      </w:pPr>
+      <w:r>
+        <w:rPr>
+          <w:lang w:val="en-US"/>
+        </w:rPr>
+        <w:tab/>
+      </w:r>
+      <w:r>
+        <w:rPr>
+          <w:lang w:val="en-US"/>
+        </w:rPr>
+        <w:tab/>
+      </w:r>
+      <w:r>
+        <w:rPr>
+          <w:lang w:val="en-US"/>
+        </w:rPr>
+        <w:tab/>
+      </w:r>
+      <w:r>
+        <w:rPr>
+          <w:lang w:val="en-US"/>
+        </w:rPr>
+        <w:tab/>
+        <w:t>&lt;</w:t>
+      </w:r>
+      <w:proofErr w:type="spellStart"/>
+      <w:r>
+        <w:rPr>
+          <w:lang w:val="en-US"/>
+        </w:rPr>
+        <w:t>xsl</w:t>
+      </w:r>
+      <w:proofErr w:type="gramStart"/>
+      <w:r>
+        <w:rPr>
+          <w:lang w:val="en-US"/>
+        </w:rPr>
+        <w:t>:attribute</w:t>
+      </w:r>
+      <w:proofErr w:type="spellEnd"/>
+      <w:proofErr w:type="gramEnd"/>
+      <w:r>
+        <w:rPr>
+          <w:lang w:val="en-US"/>
+        </w:rPr>
+        <w:t xml:space="preserve"> name="</w:t>
+      </w:r>
+      <w:proofErr w:type="spellStart"/>
+      <w:r>
+        <w:rPr>
+          <w:lang w:val="en-US"/>
+        </w:rPr>
+        <w:t>href</w:t>
+      </w:r>
+      <w:proofErr w:type="spellEnd"/>
+      <w:r>
+        <w:rPr>
+          <w:lang w:val="en-US"/>
+        </w:rPr>
+        <w:t>"&gt;</w:t>
+      </w:r>
+      <w:proofErr w:type="spellStart"/>
+      <w:r>
+        <w:rPr>
+          <w:lang w:val="en-US"/>
+        </w:rPr>
+        <w:t>personTasks.html?personId</w:t>
+      </w:r>
+      <w:proofErr w:type="spellEnd"/>
+      <w:r>
+        <w:rPr>
+          <w:lang w:val="en-US"/>
+        </w:rPr>
+        <w:t>=&lt;</w:t>
+      </w:r>
+      <w:proofErr w:type="spellStart"/>
+      <w:r>
+        <w:rPr>
+          <w:lang w:val="en-US"/>
+        </w:rPr>
+        <w:t>xsl:value-of</w:t>
+      </w:r>
+      <w:proofErr w:type="spellEnd"/>
+      <w:r>
+        <w:rPr>
+          <w:lang w:val="en-US"/>
+        </w:rPr>
+        <w:t xml:space="preserve"> select="./</w:t>
+      </w:r>
+      <w:proofErr w:type="spellStart"/>
+      <w:r>
+        <w:rPr>
+          <w:lang w:val="en-US"/>
+        </w:rPr>
+        <w:t>assignedTo</w:t>
+      </w:r>
+      <w:proofErr w:type="spellEnd"/>
+      <w:r>
+        <w:rPr>
+          <w:lang w:val="en-US"/>
+        </w:rPr>
+        <w:t>/@resource"/&gt;&lt;/</w:t>
+      </w:r>
+      <w:proofErr w:type="spellStart"/>
+      <w:r>
+        <w:rPr>
+          <w:lang w:val="en-US"/>
+        </w:rPr>
+        <w:t>xsl:attribute</w:t>
+      </w:r>
+      <w:proofErr w:type="spellEnd"/>
+      <w:r>
+        <w:rPr>
+          <w:lang w:val="en-US"/>
+        </w:rPr>
+        <w:t>&gt;</w:t>
+      </w:r>
+    </w:p>
+    <w:p>
+      <w:pPr>
+        <w:pStyle w:val="Code"/>
+        <w:rPr>
+          <w:lang w:val="en-US"/>
+        </w:rPr>
+      </w:pPr>
+      <w:r>
+        <w:rPr>
+          <w:lang w:val="en-US"/>
+        </w:rPr>
+        <w:tab/>
+      </w:r>
+      <w:r>
+        <w:rPr>
+          <w:lang w:val="en-US"/>
+        </w:rPr>
+        <w:tab/>
+      </w:r>
+      <w:r>
+        <w:rPr>
+          <w:lang w:val="en-US"/>
+        </w:rPr>
+        <w:tab/>
+      </w:r>
+      <w:r>
+        <w:rPr>
+          <w:lang w:val="en-US"/>
+        </w:rPr>
+        <w:tab/>
+        <w:t>&lt;</w:t>
+      </w:r>
+      <w:proofErr w:type="spellStart"/>
+      <w:r>
+        <w:rPr>
+          <w:lang w:val="en-US"/>
+        </w:rPr>
+        <w:t>xsl</w:t>
+      </w:r>
+      <w:proofErr w:type="gramStart"/>
+      <w:r>
+        <w:rPr>
+          <w:lang w:val="en-US"/>
+        </w:rPr>
+        <w:t>:value</w:t>
+      </w:r>
+      <w:proofErr w:type="gramEnd"/>
+      <w:r>
+        <w:rPr>
+          <w:lang w:val="en-US"/>
+        </w:rPr>
+        <w:t>-of</w:t>
+      </w:r>
+      <w:proofErr w:type="spellEnd"/>
+      <w:r>
+        <w:rPr>
+          <w:lang w:val="en-US"/>
+        </w:rPr>
+        <w:t xml:space="preserve"> select="//resources/person[@id = current()/</w:t>
+      </w:r>
+      <w:proofErr w:type="spellStart"/>
+      <w:r>
+        <w:rPr>
+          <w:lang w:val="en-US"/>
+        </w:rPr>
+        <w:t>assignedTo</w:t>
+      </w:r>
+      <w:proofErr w:type="spellEnd"/>
+      <w:r>
+        <w:rPr>
+          <w:lang w:val="en-US"/>
+        </w:rPr>
+        <w:t>/@resource]/@</w:t>
+      </w:r>
+      <w:proofErr w:type="spellStart"/>
+      <w:r>
+        <w:rPr>
+          <w:lang w:val="en-US"/>
+        </w:rPr>
+        <w:t>firstName</w:t>
+      </w:r>
+      <w:proofErr w:type="spellEnd"/>
+      <w:r>
+        <w:rPr>
+          <w:lang w:val="en-US"/>
+        </w:rPr>
+        <w:t>"/&gt;</w:t>
+      </w:r>
+    </w:p>
+    <w:p>
+      <w:pPr>
+        <w:pStyle w:val="Code"/>
+        <w:rPr>
+          <w:lang w:val="en-US"/>
+        </w:rPr>
+      </w:pPr>
+      <w:r>
+        <w:rPr>
+          <w:lang w:val="en-US"/>
+        </w:rPr>
+        <w:tab/>
+      </w:r>
+      <w:r>
+        <w:rPr>
+          <w:lang w:val="en-US"/>
+        </w:rPr>
+        <w:tab/>
+      </w:r>
+      <w:r>
+        <w:rPr>
+          <w:lang w:val="en-US"/>
+        </w:rPr>
+        <w:tab/>
+      </w:r>
+      <w:r>
+        <w:rPr>
+          <w:lang w:val="en-US"/>
+        </w:rPr>
+        <w:tab/>
+        <w:t>&lt;</w:t>
+      </w:r>
+      <w:proofErr w:type="spellStart"/>
+      <w:r>
+        <w:rPr>
+          <w:lang w:val="en-US"/>
+        </w:rPr>
+        <w:t>xsl</w:t>
+      </w:r>
+      <w:proofErr w:type="gramStart"/>
+      <w:r>
+        <w:rPr>
+          <w:lang w:val="en-US"/>
+        </w:rPr>
+        <w:t>:text</w:t>
+      </w:r>
+      <w:proofErr w:type="spellEnd"/>
+      <w:proofErr w:type="gramEnd"/>
+      <w:r>
+        <w:rPr>
+          <w:lang w:val="en-US"/>
+        </w:rPr>
+        <w:t>&gt; &lt;/</w:t>
+      </w:r>
+      <w:proofErr w:type="spellStart"/>
+      <w:r>
+        <w:rPr>
+          <w:lang w:val="en-US"/>
+        </w:rPr>
+        <w:t>xsl:text</w:t>
+      </w:r>
+      <w:proofErr w:type="spellEnd"/>
+      <w:r>
+        <w:rPr>
+          <w:lang w:val="en-US"/>
+        </w:rPr>
+        <w:t>&gt;</w:t>
+      </w:r>
+    </w:p>
+    <w:p>
+      <w:pPr>
+        <w:pStyle w:val="Code"/>
+        <w:rPr>
+          <w:lang w:val="en-US"/>
+        </w:rPr>
+      </w:pPr>
+      <w:r>
+        <w:rPr>
+          <w:lang w:val="en-US"/>
+        </w:rPr>
+        <w:tab/>
+      </w:r>
+      <w:r>
+        <w:rPr>
+          <w:lang w:val="en-US"/>
+        </w:rPr>
+        <w:tab/>
+      </w:r>
+      <w:r>
+        <w:rPr>
+          <w:lang w:val="en-US"/>
+        </w:rPr>
+        <w:tab/>
+      </w:r>
+      <w:r>
+        <w:rPr>
+          <w:lang w:val="en-US"/>
+        </w:rPr>
+        <w:tab/>
+        <w:t>&lt;</w:t>
+      </w:r>
+      <w:proofErr w:type="spellStart"/>
+      <w:r>
+        <w:rPr>
+          <w:lang w:val="en-US"/>
+        </w:rPr>
+        <w:t>xsl</w:t>
+      </w:r>
+      <w:proofErr w:type="gramStart"/>
+      <w:r>
+        <w:rPr>
+          <w:lang w:val="en-US"/>
+        </w:rPr>
+        <w:t>:value</w:t>
+      </w:r>
+      <w:proofErr w:type="gramEnd"/>
+      <w:r>
+        <w:rPr>
+          <w:lang w:val="en-US"/>
+        </w:rPr>
+        <w:t>-of</w:t>
+      </w:r>
+      <w:proofErr w:type="spellEnd"/>
+      <w:r>
+        <w:rPr>
+          <w:lang w:val="en-US"/>
+        </w:rPr>
+        <w:t xml:space="preserve"> select="//resources/person[@id = current()/</w:t>
+      </w:r>
+      <w:proofErr w:type="spellStart"/>
+      <w:r>
+        <w:rPr>
+          <w:lang w:val="en-US"/>
+        </w:rPr>
+        <w:t>assignedTo</w:t>
+      </w:r>
+      <w:proofErr w:type="spellEnd"/>
+      <w:r>
+        <w:rPr>
+          <w:lang w:val="en-US"/>
+        </w:rPr>
+        <w:t>/@resource]/@</w:t>
+      </w:r>
+      <w:proofErr w:type="spellStart"/>
+      <w:r>
+        <w:rPr>
+          <w:lang w:val="en-US"/>
+        </w:rPr>
+        <w:t>lastName</w:t>
+      </w:r>
+      <w:proofErr w:type="spellEnd"/>
+      <w:r>
+        <w:rPr>
+          <w:lang w:val="en-US"/>
+        </w:rPr>
+        <w:t>"/&gt;</w:t>
+      </w:r>
+    </w:p>
+    <w:p>
+      <w:pPr>
+        <w:pStyle w:val="Code"/>
+        <w:rPr>
+          <w:lang w:val="en-US"/>
+        </w:rPr>
+      </w:pPr>
+      <w:r>
+        <w:rPr>
+          <w:lang w:val="en-US"/>
+        </w:rPr>
+        <w:tab/>
+      </w:r>
+      <w:r>
+        <w:rPr>
+          <w:lang w:val="en-US"/>
+        </w:rPr>
+        <w:tab/>
+      </w:r>
+      <w:r>
+        <w:rPr>
+          <w:lang w:val="en-US"/>
+        </w:rPr>
+        <w:tab/>
+        <w:t>&lt;/a&gt;</w:t>
+      </w:r>
+    </w:p>
+    <w:p>
+      <w:pPr>
+        <w:pStyle w:val="Code"/>
+        <w:rPr>
+          <w:lang w:val="en-US"/>
+        </w:rPr>
+      </w:pPr>
+      <w:r>
+        <w:rPr>
+          <w:lang w:val="en-US"/>
+        </w:rPr>
+        <w:tab/>
+      </w:r>
+      <w:r>
+        <w:rPr>
+          <w:lang w:val="en-US"/>
+        </w:rPr>
+        <w:tab/>
+        <w:t>&lt;/p&gt;</w:t>
+      </w:r>
+    </w:p>
+    <w:p>
+      <w:pPr>
+        <w:pStyle w:val="Code"/>
+        <w:rPr>
+          <w:lang w:val="en-US"/>
+        </w:rPr>
+      </w:pPr>
+      <w:r>
+        <w:rPr>
+          <w:lang w:val="en-US"/>
+        </w:rPr>
+        <w:tab/>
+      </w:r>
+      <w:r>
+        <w:rPr>
+          <w:lang w:val="en-US"/>
+        </w:rPr>
+        <w:t>….</w:t>
+      </w:r>
+    </w:p>
+    <w:p>
+      <w:pPr>
+        <w:pStyle w:val="Code"/>
+        <w:rPr>
+          <w:lang w:val="en-US"/>
+        </w:rPr>
+      </w:pPr>
+      <w:r>
+        <w:rPr>
+          <w:lang w:val="en-US"/>
+        </w:rPr>
+        <w:tab/>
+      </w:r>
+      <w:r>
+        <w:rPr>
+          <w:lang w:val="en-US"/>
+        </w:rPr>
+        <w:tab/>
+        <w:t>&lt;/p&gt;</w:t>
+      </w:r>
+    </w:p>
+    <w:p>
+      <w:pPr>
+        <w:pStyle w:val="Code"/>
+        <w:rPr>
+          <w:lang w:val="en-US"/>
+        </w:rPr>
+      </w:pPr>
+      <w:r>
+        <w:rPr>
+          <w:lang w:val="en-US"/>
+        </w:rPr>
+        <w:tab/>
+      </w:r>
+      <w:r>
+        <w:rPr>
+          <w:lang w:val="en-US"/>
+        </w:rPr>
+        <w:tab/>
+        <w:t>&lt;</w:t>
+      </w:r>
+      <w:proofErr w:type="spellStart"/>
+      <w:r>
+        <w:rPr>
+          <w:lang w:val="en-US"/>
+        </w:rPr>
+        <w:t>xsl</w:t>
+      </w:r>
+      <w:proofErr w:type="gramStart"/>
+      <w:r>
+        <w:rPr>
+          <w:lang w:val="en-US"/>
+        </w:rPr>
+        <w:t>:if</w:t>
+      </w:r>
+      <w:proofErr w:type="spellEnd"/>
+      <w:proofErr w:type="gramEnd"/>
+      <w:r>
+        <w:rPr>
+          <w:lang w:val="en-US"/>
+        </w:rPr>
+        <w:t xml:space="preserve"> test="count(./comments/comment) &gt; 0"&gt;</w:t>
+      </w:r>
+    </w:p>
+    <w:p>
+      <w:pPr>
+        <w:pStyle w:val="Code"/>
+        <w:rPr>
+          <w:lang w:val="en-US"/>
+        </w:rPr>
+      </w:pPr>
+      <w:r>
+        <w:rPr>
+          <w:lang w:val="en-US"/>
+        </w:rPr>
+        <w:tab/>
+      </w:r>
+      <w:r>
+        <w:rPr>
+          <w:lang w:val="en-US"/>
+        </w:rPr>
+        <w:tab/>
+      </w:r>
+      <w:r>
+        <w:rPr>
+          <w:lang w:val="en-US"/>
+        </w:rPr>
+        <w:tab/>
+        <w:t>&lt;p&gt;</w:t>
+      </w:r>
+      <w:proofErr w:type="spellStart"/>
+      <w:proofErr w:type="gramStart"/>
+      <w:r>
+        <w:rPr>
+          <w:lang w:val="en-US"/>
+        </w:rPr>
+        <w:t>Commentaires</w:t>
+      </w:r>
+      <w:proofErr w:type="spellEnd"/>
+      <w:r>
+        <w:rPr>
+          <w:lang w:val="en-US"/>
+        </w:rPr>
+        <w:t>:</w:t>
+      </w:r>
+      <w:proofErr w:type="gramEnd"/>
+      <w:r>
+        <w:rPr>
+          <w:lang w:val="en-US"/>
+        </w:rPr>
+        <w:t>&lt;/p&gt;</w:t>
+      </w:r>
+    </w:p>
+    <w:p>
+      <w:pPr>
+        <w:pStyle w:val="Code"/>
+        <w:rPr>
+          <w:lang w:val="en-US"/>
+        </w:rPr>
+      </w:pPr>
+      <w:r>
+        <w:rPr>
+          <w:lang w:val="en-US"/>
+        </w:rPr>
+        <w:tab/>
+      </w:r>
+      <w:r>
+        <w:rPr>
+          <w:lang w:val="en-US"/>
+        </w:rPr>
+        <w:tab/>
+      </w:r>
+      <w:r>
+        <w:rPr>
+          <w:lang w:val="en-US"/>
+        </w:rPr>
+        <w:tab/>
+        <w:t>&lt;</w:t>
+      </w:r>
+      <w:proofErr w:type="spellStart"/>
+      <w:proofErr w:type="gramStart"/>
+      <w:r>
+        <w:rPr>
+          <w:lang w:val="en-US"/>
+        </w:rPr>
+        <w:t>ul</w:t>
+      </w:r>
+      <w:proofErr w:type="spellEnd"/>
+      <w:proofErr w:type="gramEnd"/>
+      <w:r>
+        <w:rPr>
+          <w:lang w:val="en-US"/>
+        </w:rPr>
+        <w:t>&gt;</w:t>
+      </w:r>
+    </w:p>
+    <w:p>
+      <w:pPr>
+        <w:pStyle w:val="Code"/>
+        <w:rPr>
+          <w:lang w:val="en-US"/>
+        </w:rPr>
+      </w:pPr>
+      <w:r>
+        <w:rPr>
+          <w:lang w:val="en-US"/>
+        </w:rPr>
+        <w:tab/>
+      </w:r>
+      <w:r>
+        <w:rPr>
+          <w:lang w:val="en-US"/>
+        </w:rPr>
+        <w:tab/>
+      </w:r>
+      <w:r>
+        <w:rPr>
+          <w:lang w:val="en-US"/>
+        </w:rPr>
+        <w:tab/>
+      </w:r>
+      <w:r>
+        <w:rPr>
+          <w:lang w:val="en-US"/>
+        </w:rPr>
+        <w:tab/>
+        <w:t>&lt;</w:t>
+      </w:r>
+      <w:proofErr w:type="spellStart"/>
+      <w:r>
+        <w:rPr>
+          <w:lang w:val="en-US"/>
+        </w:rPr>
+        <w:t>xsl</w:t>
+      </w:r>
+      <w:proofErr w:type="gramStart"/>
+      <w:r>
+        <w:rPr>
+          <w:lang w:val="en-US"/>
+        </w:rPr>
+        <w:t>:for</w:t>
+      </w:r>
+      <w:proofErr w:type="gramEnd"/>
+      <w:r>
+        <w:rPr>
+          <w:lang w:val="en-US"/>
+        </w:rPr>
+        <w:t>-each</w:t>
+      </w:r>
+      <w:proofErr w:type="spellEnd"/>
+      <w:r>
+        <w:rPr>
+          <w:lang w:val="en-US"/>
+        </w:rPr>
+        <w:t xml:space="preserve"> select="./comments/comment"&gt;</w:t>
+      </w:r>
+    </w:p>
+    <w:p>
+      <w:pPr>
+        <w:pStyle w:val="Code"/>
+        <w:rPr>
+          <w:lang w:val="en-US"/>
+        </w:rPr>
+      </w:pPr>
+      <w:r>
+        <w:rPr>
+          <w:lang w:val="en-US"/>
+        </w:rPr>
+        <w:tab/>
+      </w:r>
+      <w:r>
+        <w:rPr>
+          <w:lang w:val="en-US"/>
+        </w:rPr>
+        <w:tab/>
+      </w:r>
+      <w:r>
+        <w:rPr>
+          <w:lang w:val="en-US"/>
+        </w:rPr>
+        <w:tab/>
+      </w:r>
+      <w:r>
+        <w:rPr>
+          <w:lang w:val="en-US"/>
+        </w:rPr>
+        <w:tab/>
+      </w:r>
+      <w:r>
+        <w:rPr>
+          <w:lang w:val="en-US"/>
+        </w:rPr>
+        <w:tab/>
+        <w:t>&lt;li&gt;&lt;b&gt;&lt;</w:t>
+      </w:r>
+      <w:proofErr w:type="spellStart"/>
+      <w:r>
+        <w:rPr>
+          <w:lang w:val="en-US"/>
+        </w:rPr>
+        <w:t>xsl</w:t>
+      </w:r>
+      <w:proofErr w:type="gramStart"/>
+      <w:r>
+        <w:rPr>
+          <w:lang w:val="en-US"/>
+        </w:rPr>
+        <w:t>:value</w:t>
+      </w:r>
+      <w:proofErr w:type="gramEnd"/>
+      <w:r>
+        <w:rPr>
+          <w:lang w:val="en-US"/>
+        </w:rPr>
+        <w:t>-of</w:t>
+      </w:r>
+      <w:proofErr w:type="spellEnd"/>
+      <w:r>
+        <w:rPr>
+          <w:lang w:val="en-US"/>
+        </w:rPr>
+        <w:t xml:space="preserve"> select="//resources/person[@id = current()/@from]/@</w:t>
+      </w:r>
+      <w:proofErr w:type="spellStart"/>
+      <w:r>
+        <w:rPr>
+          <w:lang w:val="en-US"/>
+        </w:rPr>
+        <w:t>firstName</w:t>
+      </w:r>
+      <w:proofErr w:type="spellEnd"/>
+      <w:r>
+        <w:rPr>
+          <w:lang w:val="en-US"/>
+        </w:rPr>
+        <w:t>"/&gt;:&lt;/b&gt;&lt;</w:t>
+      </w:r>
+      <w:proofErr w:type="spellStart"/>
+      <w:r>
+        <w:rPr>
+          <w:lang w:val="en-US"/>
+        </w:rPr>
+        <w:t>xsl:text</w:t>
+      </w:r>
+      <w:proofErr w:type="spellEnd"/>
+      <w:r>
+        <w:rPr>
+          <w:lang w:val="en-US"/>
+        </w:rPr>
+        <w:t>&gt; &lt;/</w:t>
+      </w:r>
+      <w:proofErr w:type="spellStart"/>
+      <w:r>
+        <w:rPr>
+          <w:lang w:val="en-US"/>
+        </w:rPr>
+        <w:t>xsl:text</w:t>
+      </w:r>
+      <w:proofErr w:type="spellEnd"/>
+      <w:r>
+        <w:rPr>
+          <w:lang w:val="en-US"/>
+        </w:rPr>
+        <w:t>&gt;&lt;</w:t>
+      </w:r>
+      <w:proofErr w:type="spellStart"/>
+      <w:r>
+        <w:rPr>
+          <w:lang w:val="en-US"/>
+        </w:rPr>
+        <w:t>xsl:value-of</w:t>
+      </w:r>
+      <w:proofErr w:type="spellEnd"/>
+      <w:r>
+        <w:rPr>
+          <w:lang w:val="en-US"/>
+        </w:rPr>
+        <w:t xml:space="preserve"> select="."/&gt;&lt;/li&gt;</w:t>
+      </w:r>
+    </w:p>
+    <w:p>
+      <w:pPr>
+        <w:pStyle w:val="Code"/>
+        <w:rPr>
+          <w:lang w:val="en-US"/>
+        </w:rPr>
+      </w:pPr>
+      <w:r>
+        <w:rPr>
+          <w:lang w:val="en-US"/>
+        </w:rPr>
+        <w:tab/>
+      </w:r>
+      <w:r>
+        <w:rPr>
+          <w:lang w:val="en-US"/>
+        </w:rPr>
+        <w:tab/>
+      </w:r>
+      <w:r>
+        <w:rPr>
+          <w:lang w:val="en-US"/>
+        </w:rPr>
+        <w:tab/>
+      </w:r>
+      <w:r>
+        <w:rPr>
+          <w:lang w:val="en-US"/>
+        </w:rPr>
+        <w:tab/>
+        <w:t>&lt;/</w:t>
+      </w:r>
+      <w:proofErr w:type="spellStart"/>
+      <w:r>
+        <w:rPr>
+          <w:lang w:val="en-US"/>
+        </w:rPr>
+        <w:t>xsl</w:t>
+      </w:r>
+      <w:proofErr w:type="gramStart"/>
+      <w:r>
+        <w:rPr>
+          <w:lang w:val="en-US"/>
+        </w:rPr>
+        <w:t>:for</w:t>
+      </w:r>
+      <w:proofErr w:type="gramEnd"/>
+      <w:r>
+        <w:rPr>
+          <w:lang w:val="en-US"/>
+        </w:rPr>
+        <w:t>-each</w:t>
+      </w:r>
+      <w:proofErr w:type="spellEnd"/>
+      <w:r>
+        <w:rPr>
+          <w:lang w:val="en-US"/>
+        </w:rPr>
+        <w:t>&gt;</w:t>
+      </w:r>
+    </w:p>
+    <w:p>
+      <w:pPr>
+        <w:pStyle w:val="Code"/>
+        <w:rPr>
+          <w:lang w:val="en-US"/>
+        </w:rPr>
+      </w:pPr>
+      <w:r>
+        <w:rPr>
+          <w:lang w:val="en-US"/>
+        </w:rPr>
+        <w:tab/>
+      </w:r>
+      <w:r>
+        <w:rPr>
+          <w:lang w:val="en-US"/>
+        </w:rPr>
+        <w:tab/>
+      </w:r>
+      <w:r>
+        <w:rPr>
+          <w:lang w:val="en-US"/>
+        </w:rPr>
+        <w:tab/>
+        <w:t>&lt;/</w:t>
+      </w:r>
+      <w:proofErr w:type="spellStart"/>
+      <w:r>
+        <w:rPr>
+          <w:lang w:val="en-US"/>
+        </w:rPr>
+        <w:t>ul</w:t>
+      </w:r>
+      <w:proofErr w:type="spellEnd"/>
+      <w:r>
+        <w:rPr>
+          <w:lang w:val="en-US"/>
+        </w:rPr>
+        <w:t>&gt;</w:t>
+      </w:r>
+    </w:p>
+    <w:p>
+      <w:pPr>
+        <w:pStyle w:val="Code"/>
+        <w:rPr>
+          <w:lang w:val="en-US"/>
+        </w:rPr>
+      </w:pPr>
+      <w:r>
+        <w:rPr>
+          <w:lang w:val="en-US"/>
+        </w:rPr>
+        <w:tab/>
+      </w:r>
+      <w:r>
+        <w:rPr>
+          <w:lang w:val="en-US"/>
+        </w:rPr>
+        <w:tab/>
+        <w:t>&lt;/</w:t>
+      </w:r>
+      <w:proofErr w:type="spellStart"/>
+      <w:r>
+        <w:rPr>
+          <w:lang w:val="en-US"/>
+        </w:rPr>
+        <w:t>xsl</w:t>
+      </w:r>
+      <w:proofErr w:type="gramStart"/>
+      <w:r>
+        <w:rPr>
+          <w:lang w:val="en-US"/>
+        </w:rPr>
+        <w:t>:if</w:t>
+      </w:r>
+      <w:proofErr w:type="spellEnd"/>
+      <w:proofErr w:type="gramEnd"/>
+      <w:r>
+        <w:rPr>
+          <w:lang w:val="en-US"/>
+        </w:rPr>
+        <w:t>&gt;</w:t>
+      </w:r>
+    </w:p>
+    <w:p>
+      <w:pPr>
+        <w:pStyle w:val="Code"/>
+      </w:pPr>
+      <w:r>
+        <w:rPr>
+          <w:lang w:val="en-US"/>
+        </w:rPr>
+        <w:tab/>
+      </w:r>
+      <w:r>
+        <w:t>&lt;/</w:t>
+      </w:r>
+      <w:proofErr w:type="spellStart"/>
+      <w:proofErr w:type="gramStart"/>
+      <w:r>
+        <w:t>xsl:</w:t>
+      </w:r>
+      <w:proofErr w:type="gramEnd"/>
+      <w:r>
+        <w:t>template</w:t>
+      </w:r>
+      <w:proofErr w:type="spellEnd"/>
+      <w:r>
+        <w:t>&gt;</w:t>
+      </w:r>
+      <w:r>
+        <w:t xml:space="preserve"> </w:t>
+      </w:r>
+    </w:p>
+    <w:p>
+      <w:r>
+        <w:t>Lorsque la tâche « </w:t>
+      </w:r>
+      <w:proofErr w:type="spellStart"/>
+      <w:r>
+        <w:t>current</w:t>
+      </w:r>
+      <w:proofErr w:type="spellEnd"/>
+      <w:r>
+        <w:t> » correspond à l’ID de la variable « </w:t>
+      </w:r>
+      <w:proofErr w:type="spellStart"/>
+      <w:r>
+        <w:t>TaskID</w:t>
+      </w:r>
+      <w:proofErr w:type="spellEnd"/>
+      <w:r>
+        <w:t xml:space="preserve"> », nous affichons les données pour cette tâche, tel que la personne à qui elle est assignée, et les commentaires. </w:t>
+      </w:r>
+    </w:p>
+    <w:p>
+      <w:pPr>
+        <w:rPr>
           <w:sz w:val="26"/>
           <w:szCs w:val="26"/>
         </w:rPr>
       </w:pPr>
       <w:r>
+        <w:t>Les commentaires ne seront afficher que lorsque le nombre de commentaire est plus grand que « 0 », afin d’éviter d’afficher une section vide, avec le titre qui va avec.</w:t>
+      </w:r>
+      <w:r>
         <w:br w:type="page"/>
       </w:r>
     </w:p>
@@ -9369,7 +12571,7 @@
       <w:pPr>
         <w:pStyle w:val="Heading2"/>
       </w:pPr>
-      <w:bookmarkStart w:id="13" w:name="_Toc406428917"/>
+      <w:bookmarkStart w:id="12" w:name="_Toc406428917"/>
       <w:r>
         <w:lastRenderedPageBreak/>
         <w:t>Diagramme des tâches ai</w:t>
@@ -9377,7 +12579,7 @@
       <w:r>
         <w:t>nsi que des relations entre elles</w:t>
       </w:r>
-      <w:bookmarkEnd w:id="13"/>
+      <w:bookmarkEnd w:id="12"/>
     </w:p>
     <w:p>
       <w:r>
@@ -10781,7 +13983,12 @@
         <w:br/>
       </w:r>
       <w:r>
-        <w:t xml:space="preserve">Les tâches sont affichées de couleur différente en fonction de leur </w:t>
+        <w:t>Les tâches sont aff</w:t>
+      </w:r>
+      <w:bookmarkStart w:id="13" w:name="_GoBack"/>
+      <w:bookmarkEnd w:id="13"/>
+      <w:r>
+        <w:t xml:space="preserve">ichées de couleur différente en fonction de leur </w:t>
       </w:r>
       <w:proofErr w:type="spellStart"/>
       <w:r>
@@ -10867,7 +14074,6 @@
         <w:dataBinding w:prefixMappings="xmlns:ns0='http://purl.org/dc/elements/1.1/' xmlns:ns1='http://schemas.openxmlformats.org/package/2006/metadata/core-properties' " w:xpath="/ns1:coreProperties[1]/ns0:title[1]" w:storeItemID="{6C3C8BC8-F283-45AE-878A-BAB7291924A1}"/>
         <w:text/>
       </w:sdtPr>
-      <w:sdtEndPr/>
       <w:sdtContent>
         <w:r>
           <w:rPr>
@@ -10899,7 +14105,6 @@
           <w:calendar w:val="gregorian"/>
         </w:date>
       </w:sdtPr>
-      <w:sdtEndPr/>
       <w:sdtContent>
         <w:r>
           <w:rPr>
@@ -10954,7 +14159,7 @@
         <w:noProof/>
         <w:lang w:val="fr-CH"/>
       </w:rPr>
-      <w:t>10</w:t>
+      <w:t>19</w:t>
     </w:r>
     <w:r>
       <w:rPr>
@@ -12870,6 +16075,119 @@
     <w:nsid w:val="7B9C590E"/>
     <w:multiLevelType w:val="hybridMultilevel"/>
     <w:tmpl w:val="8556A370"/>
+    <w:lvl w:ilvl="0" w:tplc="04090001">
+      <w:start w:val="1"/>
+      <w:numFmt w:val="bullet"/>
+      <w:lvlText w:val=""/>
+      <w:lvlJc w:val="left"/>
+      <w:pPr>
+        <w:ind w:left="720" w:hanging="360"/>
+      </w:pPr>
+      <w:rPr>
+        <w:rFonts w:ascii="Symbol" w:hAnsi="Symbol" w:hint="default"/>
+      </w:rPr>
+    </w:lvl>
+    <w:lvl w:ilvl="1" w:tplc="04090003" w:tentative="1">
+      <w:start w:val="1"/>
+      <w:numFmt w:val="bullet"/>
+      <w:lvlText w:val="o"/>
+      <w:lvlJc w:val="left"/>
+      <w:pPr>
+        <w:ind w:left="1440" w:hanging="360"/>
+      </w:pPr>
+      <w:rPr>
+        <w:rFonts w:ascii="Courier New" w:hAnsi="Courier New" w:cs="Courier New" w:hint="default"/>
+      </w:rPr>
+    </w:lvl>
+    <w:lvl w:ilvl="2" w:tplc="04090005" w:tentative="1">
+      <w:start w:val="1"/>
+      <w:numFmt w:val="bullet"/>
+      <w:lvlText w:val=""/>
+      <w:lvlJc w:val="left"/>
+      <w:pPr>
+        <w:ind w:left="2160" w:hanging="360"/>
+      </w:pPr>
+      <w:rPr>
+        <w:rFonts w:ascii="Wingdings" w:hAnsi="Wingdings" w:hint="default"/>
+      </w:rPr>
+    </w:lvl>
+    <w:lvl w:ilvl="3" w:tplc="04090001" w:tentative="1">
+      <w:start w:val="1"/>
+      <w:numFmt w:val="bullet"/>
+      <w:lvlText w:val=""/>
+      <w:lvlJc w:val="left"/>
+      <w:pPr>
+        <w:ind w:left="2880" w:hanging="360"/>
+      </w:pPr>
+      <w:rPr>
+        <w:rFonts w:ascii="Symbol" w:hAnsi="Symbol" w:hint="default"/>
+      </w:rPr>
+    </w:lvl>
+    <w:lvl w:ilvl="4" w:tplc="04090003" w:tentative="1">
+      <w:start w:val="1"/>
+      <w:numFmt w:val="bullet"/>
+      <w:lvlText w:val="o"/>
+      <w:lvlJc w:val="left"/>
+      <w:pPr>
+        <w:ind w:left="3600" w:hanging="360"/>
+      </w:pPr>
+      <w:rPr>
+        <w:rFonts w:ascii="Courier New" w:hAnsi="Courier New" w:cs="Courier New" w:hint="default"/>
+      </w:rPr>
+    </w:lvl>
+    <w:lvl w:ilvl="5" w:tplc="04090005" w:tentative="1">
+      <w:start w:val="1"/>
+      <w:numFmt w:val="bullet"/>
+      <w:lvlText w:val=""/>
+      <w:lvlJc w:val="left"/>
+      <w:pPr>
+        <w:ind w:left="4320" w:hanging="360"/>
+      </w:pPr>
+      <w:rPr>
+        <w:rFonts w:ascii="Wingdings" w:hAnsi="Wingdings" w:hint="default"/>
+      </w:rPr>
+    </w:lvl>
+    <w:lvl w:ilvl="6" w:tplc="04090001" w:tentative="1">
+      <w:start w:val="1"/>
+      <w:numFmt w:val="bullet"/>
+      <w:lvlText w:val=""/>
+      <w:lvlJc w:val="left"/>
+      <w:pPr>
+        <w:ind w:left="5040" w:hanging="360"/>
+      </w:pPr>
+      <w:rPr>
+        <w:rFonts w:ascii="Symbol" w:hAnsi="Symbol" w:hint="default"/>
+      </w:rPr>
+    </w:lvl>
+    <w:lvl w:ilvl="7" w:tplc="04090003" w:tentative="1">
+      <w:start w:val="1"/>
+      <w:numFmt w:val="bullet"/>
+      <w:lvlText w:val="o"/>
+      <w:lvlJc w:val="left"/>
+      <w:pPr>
+        <w:ind w:left="5760" w:hanging="360"/>
+      </w:pPr>
+      <w:rPr>
+        <w:rFonts w:ascii="Courier New" w:hAnsi="Courier New" w:cs="Courier New" w:hint="default"/>
+      </w:rPr>
+    </w:lvl>
+    <w:lvl w:ilvl="8" w:tplc="04090005" w:tentative="1">
+      <w:start w:val="1"/>
+      <w:numFmt w:val="bullet"/>
+      <w:lvlText w:val=""/>
+      <w:lvlJc w:val="left"/>
+      <w:pPr>
+        <w:ind w:left="6480" w:hanging="360"/>
+      </w:pPr>
+      <w:rPr>
+        <w:rFonts w:ascii="Wingdings" w:hAnsi="Wingdings" w:hint="default"/>
+      </w:rPr>
+    </w:lvl>
+  </w:abstractNum>
+  <w:abstractNum w:abstractNumId="18">
+    <w:nsid w:val="7FDD2459"/>
+    <w:multiLevelType w:val="hybridMultilevel"/>
+    <w:tmpl w:val="5536658C"/>
     <w:lvl w:ilvl="0" w:tplc="04090001">
       <w:start w:val="1"/>
       <w:numFmt w:val="bullet"/>
@@ -13032,6 +16350,9 @@
   </w:num>
   <w:num w:numId="18">
     <w:abstractNumId w:val="17"/>
+  </w:num>
+  <w:num w:numId="19">
+    <w:abstractNumId w:val="18"/>
   </w:num>
 </w:numbering>
 </file>
@@ -14318,7 +17639,7 @@
 </file>
 
 <file path=customXml/itemProps3.xml><?xml version="1.0" encoding="utf-8"?>
-<ds:datastoreItem xmlns:ds="http://schemas.openxmlformats.org/officeDocument/2006/customXml" ds:itemID="{884D240B-0B94-40BC-8EDB-0651D425BD67}">
+<ds:datastoreItem xmlns:ds="http://schemas.openxmlformats.org/officeDocument/2006/customXml" ds:itemID="{DD421F4E-CCE4-4C3D-A101-C778FDD83F56}">
   <ds:schemaRefs>
     <ds:schemaRef ds:uri="http://schemas.openxmlformats.org/officeDocument/2006/bibliography"/>
   </ds:schemaRefs>

</xml_diff>